<commit_message>
Entregable de metricas listo
metricas de calidad esta listo
</commit_message>
<xml_diff>
--- a/Entregables/FGPR_690_06 - Informe de Métricas de Calidad (F).docx
+++ b/Entregables/FGPR_690_06 - Informe de Métricas de Calidad (F).docx
@@ -1,6 +1,6 @@
 
 <file path=word/document.xml><?xml version="1.0" encoding="utf-8"?>
-<w:document xmlns:wpc="http://schemas.microsoft.com/office/word/2010/wordprocessingCanvas" xmlns:cx="http://schemas.microsoft.com/office/drawing/2014/chartex" xmlns:mc="http://schemas.openxmlformats.org/markup-compatibility/2006" xmlns:o="urn:schemas-microsoft-com:office:office" xmlns:r="http://schemas.openxmlformats.org/officeDocument/2006/relationships" xmlns:m="http://schemas.openxmlformats.org/officeDocument/2006/math" xmlns:v="urn:schemas-microsoft-com:vml" xmlns:wp14="http://schemas.microsoft.com/office/word/2010/wordprocessingDrawing" xmlns:wp="http://schemas.openxmlformats.org/drawingml/2006/wordprocessingDrawing" xmlns:w10="urn:schemas-microsoft-com:office:word" xmlns:w="http://schemas.openxmlformats.org/wordprocessingml/2006/main" xmlns:w14="http://schemas.microsoft.com/office/word/2010/wordml" xmlns:w15="http://schemas.microsoft.com/office/word/2012/wordml" xmlns:w16se="http://schemas.microsoft.com/office/word/2015/wordml/symex" xmlns:wpg="http://schemas.microsoft.com/office/word/2010/wordprocessingGroup" xmlns:wpi="http://schemas.microsoft.com/office/word/2010/wordprocessingInk" xmlns:wne="http://schemas.microsoft.com/office/word/2006/wordml" xmlns:wps="http://schemas.microsoft.com/office/word/2010/wordprocessingShape" mc:Ignorable="w14 w15 w16se wp14">
+<w:document xmlns:wpc="http://schemas.microsoft.com/office/word/2010/wordprocessingCanvas" xmlns:cx="http://schemas.microsoft.com/office/drawing/2014/chartex" xmlns:cx1="http://schemas.microsoft.com/office/drawing/2015/9/8/chartex" xmlns:mc="http://schemas.openxmlformats.org/markup-compatibility/2006" xmlns:o="urn:schemas-microsoft-com:office:office" xmlns:r="http://schemas.openxmlformats.org/officeDocument/2006/relationships" xmlns:m="http://schemas.openxmlformats.org/officeDocument/2006/math" xmlns:v="urn:schemas-microsoft-com:vml" xmlns:wp14="http://schemas.microsoft.com/office/word/2010/wordprocessingDrawing" xmlns:wp="http://schemas.openxmlformats.org/drawingml/2006/wordprocessingDrawing" xmlns:w10="urn:schemas-microsoft-com:office:word" xmlns:w="http://schemas.openxmlformats.org/wordprocessingml/2006/main" xmlns:w14="http://schemas.microsoft.com/office/word/2010/wordml" xmlns:w15="http://schemas.microsoft.com/office/word/2012/wordml" xmlns:w16se="http://schemas.microsoft.com/office/word/2015/wordml/symex" xmlns:wpg="http://schemas.microsoft.com/office/word/2010/wordprocessingGroup" xmlns:wpi="http://schemas.microsoft.com/office/word/2010/wordprocessingInk" xmlns:wne="http://schemas.microsoft.com/office/word/2006/wordml" xmlns:wps="http://schemas.microsoft.com/office/word/2010/wordprocessingShape" mc:Ignorable="w14 w15 w16se wp14">
   <w:body>
     <w:tbl>
       <w:tblPr>
@@ -51,7 +51,6 @@
             <w:pPr>
               <w:jc w:val="center"/>
               <w:rPr>
-                <w:rFonts w:ascii="Verdana" w:hAnsi="Verdana" w:cs="Arial"/>
                 <w:b/>
                 <w:sz w:val="18"/>
                 <w:szCs w:val="18"/>
@@ -60,7 +59,6 @@
             </w:pPr>
             <w:r>
               <w:rPr>
-                <w:rFonts w:ascii="Verdana" w:hAnsi="Verdana" w:cs="Arial"/>
                 <w:b/>
                 <w:sz w:val="18"/>
                 <w:szCs w:val="18"/>
@@ -88,7 +86,6 @@
             <w:pPr>
               <w:jc w:val="center"/>
               <w:rPr>
-                <w:rFonts w:ascii="Verdana" w:hAnsi="Verdana" w:cs="Arial"/>
                 <w:b/>
                 <w:i/>
                 <w:sz w:val="16"/>
@@ -98,7 +95,6 @@
             </w:pPr>
             <w:r>
               <w:rPr>
-                <w:rFonts w:ascii="Verdana" w:hAnsi="Verdana" w:cs="Arial"/>
                 <w:b/>
                 <w:i/>
                 <w:sz w:val="16"/>
@@ -122,7 +118,6 @@
             <w:pPr>
               <w:jc w:val="center"/>
               <w:rPr>
-                <w:rFonts w:ascii="Verdana" w:hAnsi="Verdana" w:cs="Arial"/>
                 <w:b/>
                 <w:i/>
                 <w:sz w:val="16"/>
@@ -132,7 +127,6 @@
             </w:pPr>
             <w:r>
               <w:rPr>
-                <w:rFonts w:ascii="Verdana" w:hAnsi="Verdana" w:cs="Arial"/>
                 <w:b/>
                 <w:i/>
                 <w:sz w:val="16"/>
@@ -156,7 +150,6 @@
             <w:pPr>
               <w:jc w:val="center"/>
               <w:rPr>
-                <w:rFonts w:ascii="Verdana" w:hAnsi="Verdana" w:cs="Arial"/>
                 <w:b/>
                 <w:i/>
                 <w:sz w:val="16"/>
@@ -166,7 +159,6 @@
             </w:pPr>
             <w:r>
               <w:rPr>
-                <w:rFonts w:ascii="Verdana" w:hAnsi="Verdana" w:cs="Arial"/>
                 <w:b/>
                 <w:i/>
                 <w:sz w:val="16"/>
@@ -190,7 +182,6 @@
             <w:pPr>
               <w:jc w:val="center"/>
               <w:rPr>
-                <w:rFonts w:ascii="Verdana" w:hAnsi="Verdana" w:cs="Arial"/>
                 <w:b/>
                 <w:i/>
                 <w:sz w:val="16"/>
@@ -200,7 +191,6 @@
             </w:pPr>
             <w:r>
               <w:rPr>
-                <w:rFonts w:ascii="Verdana" w:hAnsi="Verdana" w:cs="Arial"/>
                 <w:b/>
                 <w:i/>
                 <w:sz w:val="16"/>
@@ -224,7 +214,6 @@
             <w:pPr>
               <w:jc w:val="center"/>
               <w:rPr>
-                <w:rFonts w:ascii="Verdana" w:hAnsi="Verdana" w:cs="Arial"/>
                 <w:b/>
                 <w:i/>
                 <w:sz w:val="16"/>
@@ -234,7 +223,6 @@
             </w:pPr>
             <w:r>
               <w:rPr>
-                <w:rFonts w:ascii="Verdana" w:hAnsi="Verdana" w:cs="Arial"/>
                 <w:b/>
                 <w:i/>
                 <w:sz w:val="16"/>
@@ -258,7 +246,6 @@
             <w:pPr>
               <w:jc w:val="center"/>
               <w:rPr>
-                <w:rFonts w:ascii="Verdana" w:hAnsi="Verdana" w:cs="Arial"/>
                 <w:b/>
                 <w:i/>
                 <w:sz w:val="16"/>
@@ -268,7 +255,6 @@
             </w:pPr>
             <w:r>
               <w:rPr>
-                <w:rFonts w:ascii="Verdana" w:hAnsi="Verdana" w:cs="Arial"/>
                 <w:b/>
                 <w:i/>
                 <w:sz w:val="16"/>
@@ -292,7 +278,6 @@
             <w:pPr>
               <w:jc w:val="center"/>
               <w:rPr>
-                <w:rFonts w:ascii="Verdana" w:hAnsi="Verdana" w:cs="Arial"/>
                 <w:sz w:val="18"/>
                 <w:szCs w:val="18"/>
                 <w:lang w:val="es-ES"/>
@@ -308,7 +293,6 @@
             <w:pPr>
               <w:jc w:val="center"/>
               <w:rPr>
-                <w:rFonts w:ascii="Verdana" w:hAnsi="Verdana" w:cs="Arial"/>
                 <w:sz w:val="18"/>
                 <w:szCs w:val="18"/>
                 <w:lang w:val="es-ES"/>
@@ -324,7 +308,6 @@
             <w:pPr>
               <w:jc w:val="center"/>
               <w:rPr>
-                <w:rFonts w:ascii="Verdana" w:hAnsi="Verdana" w:cs="Arial"/>
                 <w:sz w:val="18"/>
                 <w:szCs w:val="18"/>
                 <w:lang w:val="es-ES"/>
@@ -340,7 +323,6 @@
             <w:pPr>
               <w:jc w:val="center"/>
               <w:rPr>
-                <w:rFonts w:ascii="Verdana" w:hAnsi="Verdana" w:cs="Arial"/>
                 <w:sz w:val="18"/>
                 <w:szCs w:val="18"/>
                 <w:lang w:val="es-ES"/>
@@ -357,7 +339,6 @@
             <w:pPr>
               <w:jc w:val="center"/>
               <w:rPr>
-                <w:rFonts w:ascii="Verdana" w:hAnsi="Verdana" w:cs="Arial"/>
                 <w:sz w:val="18"/>
                 <w:szCs w:val="18"/>
                 <w:lang w:val="es-ES"/>
@@ -374,7 +355,6 @@
           <w:p>
             <w:pPr>
               <w:rPr>
-                <w:rFonts w:ascii="Verdana" w:hAnsi="Verdana" w:cs="Arial"/>
                 <w:sz w:val="18"/>
                 <w:szCs w:val="18"/>
                 <w:lang w:val="es-ES"/>
@@ -390,7 +370,6 @@
         <w:ind w:left="170" w:right="170"/>
         <w:jc w:val="center"/>
         <w:rPr>
-          <w:rFonts w:ascii="Verdana" w:hAnsi="Verdana"/>
           <w:i/>
           <w:sz w:val="32"/>
           <w:szCs w:val="32"/>
@@ -409,7 +388,6 @@
         <w:ind w:left="170" w:right="170"/>
         <w:jc w:val="center"/>
         <w:rPr>
-          <w:rFonts w:ascii="Verdana" w:hAnsi="Verdana"/>
           <w:i/>
           <w:sz w:val="22"/>
           <w:szCs w:val="32"/>
@@ -428,7 +406,6 @@
         <w:ind w:left="170" w:right="170"/>
         <w:jc w:val="center"/>
         <w:rPr>
-          <w:rFonts w:ascii="Verdana" w:hAnsi="Verdana"/>
           <w:i/>
           <w:sz w:val="22"/>
           <w:szCs w:val="32"/>
@@ -447,7 +424,6 @@
         <w:ind w:left="170" w:right="170"/>
         <w:jc w:val="center"/>
         <w:rPr>
-          <w:rFonts w:ascii="Verdana" w:hAnsi="Verdana"/>
           <w:i/>
           <w:sz w:val="28"/>
           <w:szCs w:val="32"/>
@@ -466,7 +442,6 @@
         <w:ind w:left="170" w:right="170"/>
         <w:jc w:val="center"/>
         <w:rPr>
-          <w:rFonts w:ascii="Verdana" w:hAnsi="Verdana"/>
           <w:i/>
           <w:sz w:val="32"/>
           <w:szCs w:val="32"/>
@@ -478,11 +453,8 @@
           </w14:shadow>
         </w:rPr>
       </w:pPr>
-      <w:bookmarkStart w:id="0" w:name="_GoBack"/>
-      <w:bookmarkEnd w:id="0"/>
       <w:r>
         <w:rPr>
-          <w:rFonts w:ascii="Verdana" w:hAnsi="Verdana"/>
           <w:i/>
           <w:sz w:val="32"/>
           <w:szCs w:val="32"/>
@@ -493,7 +465,21 @@
             </w14:srgbClr>
           </w14:shadow>
         </w:rPr>
-        <w:t>INFORME DE MÉTRICAS DE CALIDAD</w:t>
+        <w:t xml:space="preserve">INFORME DE </w:t>
+      </w:r>
+      <w:r>
+        <w:rPr>
+          <w:i/>
+          <w:sz w:val="32"/>
+          <w:szCs w:val="32"/>
+          <w:lang w:val="es-ES"/>
+          <w14:shadow w14:blurRad="50800" w14:dist="38100" w14:dir="2700000" w14:sx="100000" w14:sy="100000" w14:kx="0" w14:ky="0" w14:algn="tl">
+            <w14:srgbClr w14:val="000000">
+              <w14:alpha w14:val="60000"/>
+            </w14:srgbClr>
+          </w14:shadow>
+        </w:rPr>
+        <w:t>MÉTRICAS DE CALIDAD</w:t>
       </w:r>
     </w:p>
     <w:p>
@@ -501,7 +487,6 @@
         <w:pStyle w:val="Textoindependiente"/>
         <w:jc w:val="both"/>
         <w:rPr>
-          <w:rFonts w:ascii="Verdana" w:hAnsi="Verdana"/>
           <w:lang w:val="es-ES"/>
         </w:rPr>
       </w:pPr>
@@ -545,7 +530,6 @@
               <w:pStyle w:val="Textoindependiente"/>
               <w:ind w:left="170" w:right="170"/>
               <w:rPr>
-                <w:rFonts w:ascii="Verdana" w:hAnsi="Verdana"/>
                 <w:b/>
                 <w:smallCaps/>
                 <w:szCs w:val="18"/>
@@ -554,7 +538,6 @@
             </w:pPr>
             <w:r>
               <w:rPr>
-                <w:rFonts w:ascii="Verdana" w:hAnsi="Verdana"/>
                 <w:b/>
                 <w:smallCaps/>
                 <w:szCs w:val="18"/>
@@ -575,7 +558,6 @@
               <w:pStyle w:val="Textoindependiente"/>
               <w:ind w:left="170" w:right="170"/>
               <w:rPr>
-                <w:rFonts w:ascii="Verdana" w:hAnsi="Verdana"/>
                 <w:b/>
                 <w:smallCaps/>
                 <w:szCs w:val="18"/>
@@ -584,7 +566,6 @@
             </w:pPr>
             <w:r>
               <w:rPr>
-                <w:rFonts w:ascii="Verdana" w:hAnsi="Verdana"/>
                 <w:b/>
                 <w:smallCaps/>
                 <w:szCs w:val="18"/>
@@ -614,12 +595,21 @@
               <w:ind w:right="170"/>
               <w:jc w:val="center"/>
               <w:rPr>
-                <w:rFonts w:ascii="Verdana" w:hAnsi="Verdana"/>
-                <w:sz w:val="18"/>
-                <w:szCs w:val="18"/>
-                <w:lang w:val="es-ES"/>
-              </w:rPr>
-            </w:pPr>
+                <w:b/>
+                <w:sz w:val="24"/>
+                <w:szCs w:val="24"/>
+                <w:lang w:val="es-ES"/>
+              </w:rPr>
+            </w:pPr>
+            <w:r>
+              <w:rPr>
+                <w:b/>
+                <w:sz w:val="24"/>
+                <w:szCs w:val="24"/>
+                <w:lang w:val="es-ES"/>
+              </w:rPr>
+              <w:t>Aplicación móvil de hospitales privados para monitoreo y rastreo en tiempo real de casos de COVID 19 en un radio específico.</w:t>
+            </w:r>
           </w:p>
         </w:tc>
         <w:tc>
@@ -636,12 +626,19 @@
               <w:ind w:left="170" w:right="170"/>
               <w:jc w:val="center"/>
               <w:rPr>
-                <w:rFonts w:ascii="Verdana" w:hAnsi="Verdana"/>
                 <w:sz w:val="18"/>
                 <w:szCs w:val="18"/>
                 <w:lang w:val="es-ES"/>
               </w:rPr>
             </w:pPr>
+            <w:r>
+              <w:rPr>
+                <w:b/>
+                <w:sz w:val="24"/>
+                <w:szCs w:val="24"/>
+              </w:rPr>
+              <w:t>ACHP</w:t>
+            </w:r>
           </w:p>
         </w:tc>
       </w:tr>
@@ -651,7 +648,6 @@
         <w:pStyle w:val="Textoindependiente"/>
         <w:jc w:val="both"/>
         <w:rPr>
-          <w:rFonts w:ascii="Verdana" w:hAnsi="Verdana"/>
           <w:smallCaps/>
           <w:sz w:val="16"/>
           <w:lang w:val="es-ES"/>
@@ -663,7 +659,6 @@
         <w:pStyle w:val="Textoindependiente"/>
         <w:jc w:val="both"/>
         <w:rPr>
-          <w:rFonts w:ascii="Verdana" w:hAnsi="Verdana"/>
           <w:smallCaps/>
           <w:sz w:val="16"/>
           <w:lang w:val="es-ES"/>
@@ -685,14 +680,14 @@
         <w:tblLook w:val="01E0" w:firstRow="1" w:lastRow="1" w:firstColumn="1" w:lastColumn="1" w:noHBand="0" w:noVBand="0"/>
       </w:tblPr>
       <w:tblGrid>
-        <w:gridCol w:w="1364"/>
-        <w:gridCol w:w="1459"/>
-        <w:gridCol w:w="1438"/>
-        <w:gridCol w:w="1384"/>
-        <w:gridCol w:w="3037"/>
-        <w:gridCol w:w="1082"/>
-        <w:gridCol w:w="1583"/>
-        <w:gridCol w:w="2113"/>
+        <w:gridCol w:w="1594"/>
+        <w:gridCol w:w="1594"/>
+        <w:gridCol w:w="1967"/>
+        <w:gridCol w:w="1474"/>
+        <w:gridCol w:w="2235"/>
+        <w:gridCol w:w="1144"/>
+        <w:gridCol w:w="1462"/>
+        <w:gridCol w:w="1990"/>
       </w:tblGrid>
       <w:tr>
         <w:trPr>
@@ -713,7 +708,6 @@
             <w:pPr>
               <w:jc w:val="center"/>
               <w:rPr>
-                <w:rFonts w:ascii="Verdana" w:hAnsi="Verdana"/>
                 <w:b/>
                 <w:smallCaps/>
                 <w:lang w:val="es-ES"/>
@@ -721,7 +715,6 @@
             </w:pPr>
             <w:r>
               <w:rPr>
-                <w:rFonts w:ascii="Verdana" w:hAnsi="Verdana"/>
                 <w:b/>
                 <w:smallCaps/>
                 <w:lang w:val="es-ES"/>
@@ -738,7 +731,7 @@
         </w:trPr>
         <w:tc>
           <w:tcPr>
-            <w:tcW w:w="507" w:type="pct"/>
+            <w:tcW w:w="592" w:type="pct"/>
             <w:vMerge w:val="restart"/>
             <w:shd w:val="clear" w:color="auto" w:fill="F2F2F2"/>
             <w:vAlign w:val="center"/>
@@ -747,7 +740,6 @@
             <w:pPr>
               <w:jc w:val="center"/>
               <w:rPr>
-                <w:rFonts w:ascii="Verdana" w:hAnsi="Verdana"/>
                 <w:b/>
                 <w:i/>
                 <w:smallCaps/>
@@ -757,7 +749,6 @@
             </w:pPr>
             <w:r>
               <w:rPr>
-                <w:rFonts w:ascii="Verdana" w:hAnsi="Verdana"/>
                 <w:b/>
                 <w:i/>
                 <w:smallCaps/>
@@ -770,7 +761,7 @@
         </w:tc>
         <w:tc>
           <w:tcPr>
-            <w:tcW w:w="542" w:type="pct"/>
+            <w:tcW w:w="547" w:type="pct"/>
             <w:vMerge w:val="restart"/>
             <w:shd w:val="clear" w:color="auto" w:fill="F2F2F2"/>
             <w:vAlign w:val="center"/>
@@ -779,7 +770,6 @@
             <w:pPr>
               <w:jc w:val="center"/>
               <w:rPr>
-                <w:rFonts w:ascii="Verdana" w:hAnsi="Verdana"/>
                 <w:b/>
                 <w:i/>
                 <w:smallCaps/>
@@ -789,7 +779,6 @@
             </w:pPr>
             <w:r>
               <w:rPr>
-                <w:rFonts w:ascii="Verdana" w:hAnsi="Verdana"/>
                 <w:b/>
                 <w:i/>
                 <w:smallCaps/>
@@ -802,7 +791,7 @@
         </w:tc>
         <w:tc>
           <w:tcPr>
-            <w:tcW w:w="534" w:type="pct"/>
+            <w:tcW w:w="740" w:type="pct"/>
             <w:vMerge w:val="restart"/>
             <w:shd w:val="clear" w:color="auto" w:fill="F2F2F2"/>
             <w:vAlign w:val="center"/>
@@ -811,7 +800,6 @@
             <w:pPr>
               <w:jc w:val="center"/>
               <w:rPr>
-                <w:rFonts w:ascii="Verdana" w:hAnsi="Verdana"/>
                 <w:b/>
                 <w:i/>
                 <w:smallCaps/>
@@ -821,7 +809,6 @@
             </w:pPr>
             <w:r>
               <w:rPr>
-                <w:rFonts w:ascii="Verdana" w:hAnsi="Verdana"/>
                 <w:b/>
                 <w:i/>
                 <w:smallCaps/>
@@ -834,7 +821,7 @@
         </w:tc>
         <w:tc>
           <w:tcPr>
-            <w:tcW w:w="514" w:type="pct"/>
+            <w:tcW w:w="557" w:type="pct"/>
             <w:vMerge w:val="restart"/>
             <w:shd w:val="clear" w:color="auto" w:fill="F2F2F2"/>
             <w:vAlign w:val="center"/>
@@ -843,7 +830,6 @@
             <w:pPr>
               <w:jc w:val="center"/>
               <w:rPr>
-                <w:rFonts w:ascii="Verdana" w:hAnsi="Verdana"/>
                 <w:b/>
                 <w:i/>
                 <w:smallCaps/>
@@ -853,7 +839,6 @@
             </w:pPr>
             <w:r>
               <w:rPr>
-                <w:rFonts w:ascii="Verdana" w:hAnsi="Verdana"/>
                 <w:b/>
                 <w:i/>
                 <w:smallCaps/>
@@ -866,7 +851,7 @@
         </w:tc>
         <w:tc>
           <w:tcPr>
-            <w:tcW w:w="1128" w:type="pct"/>
+            <w:tcW w:w="839" w:type="pct"/>
             <w:vMerge w:val="restart"/>
             <w:shd w:val="clear" w:color="auto" w:fill="F2F2F2"/>
             <w:vAlign w:val="center"/>
@@ -875,7 +860,6 @@
             <w:pPr>
               <w:jc w:val="center"/>
               <w:rPr>
-                <w:rFonts w:ascii="Verdana" w:hAnsi="Verdana"/>
                 <w:b/>
                 <w:i/>
                 <w:smallCaps/>
@@ -885,7 +869,6 @@
             </w:pPr>
             <w:r>
               <w:rPr>
-                <w:rFonts w:ascii="Verdana" w:hAnsi="Verdana"/>
                 <w:b/>
                 <w:i/>
                 <w:smallCaps/>
@@ -898,7 +881,7 @@
         </w:tc>
         <w:tc>
           <w:tcPr>
-            <w:tcW w:w="990" w:type="pct"/>
+            <w:tcW w:w="977" w:type="pct"/>
             <w:gridSpan w:val="2"/>
             <w:shd w:val="clear" w:color="auto" w:fill="F2F2F2"/>
             <w:vAlign w:val="center"/>
@@ -907,7 +890,6 @@
             <w:pPr>
               <w:jc w:val="center"/>
               <w:rPr>
-                <w:rFonts w:ascii="Verdana" w:hAnsi="Verdana"/>
                 <w:b/>
                 <w:i/>
                 <w:smallCaps/>
@@ -917,7 +899,6 @@
             </w:pPr>
             <w:r>
               <w:rPr>
-                <w:rFonts w:ascii="Verdana" w:hAnsi="Verdana"/>
                 <w:b/>
                 <w:i/>
                 <w:smallCaps/>
@@ -930,7 +911,7 @@
         </w:tc>
         <w:tc>
           <w:tcPr>
-            <w:tcW w:w="785" w:type="pct"/>
+            <w:tcW w:w="748" w:type="pct"/>
             <w:vMerge w:val="restart"/>
             <w:shd w:val="clear" w:color="auto" w:fill="F2F2F2"/>
             <w:vAlign w:val="center"/>
@@ -939,7 +920,6 @@
             <w:pPr>
               <w:jc w:val="center"/>
               <w:rPr>
-                <w:rFonts w:ascii="Verdana" w:hAnsi="Verdana"/>
                 <w:b/>
                 <w:i/>
                 <w:smallCaps/>
@@ -949,7 +929,6 @@
             </w:pPr>
             <w:r>
               <w:rPr>
-                <w:rFonts w:ascii="Verdana" w:hAnsi="Verdana"/>
                 <w:b/>
                 <w:i/>
                 <w:smallCaps/>
@@ -968,7 +947,7 @@
         </w:trPr>
         <w:tc>
           <w:tcPr>
-            <w:tcW w:w="507" w:type="pct"/>
+            <w:tcW w:w="592" w:type="pct"/>
             <w:vMerge/>
             <w:shd w:val="clear" w:color="auto" w:fill="E0E0E0"/>
             <w:vAlign w:val="center"/>
@@ -977,7 +956,6 @@
             <w:pPr>
               <w:jc w:val="center"/>
               <w:rPr>
-                <w:rFonts w:ascii="Verdana" w:hAnsi="Verdana"/>
                 <w:b/>
                 <w:i/>
                 <w:smallCaps/>
@@ -989,7 +967,7 @@
         </w:tc>
         <w:tc>
           <w:tcPr>
-            <w:tcW w:w="542" w:type="pct"/>
+            <w:tcW w:w="547" w:type="pct"/>
             <w:vMerge/>
             <w:shd w:val="clear" w:color="auto" w:fill="E0E0E0"/>
             <w:vAlign w:val="center"/>
@@ -998,7 +976,6 @@
             <w:pPr>
               <w:jc w:val="center"/>
               <w:rPr>
-                <w:rFonts w:ascii="Verdana" w:hAnsi="Verdana"/>
                 <w:b/>
                 <w:i/>
                 <w:smallCaps/>
@@ -1010,7 +987,7 @@
         </w:tc>
         <w:tc>
           <w:tcPr>
-            <w:tcW w:w="534" w:type="pct"/>
+            <w:tcW w:w="740" w:type="pct"/>
             <w:vMerge/>
             <w:shd w:val="clear" w:color="auto" w:fill="E0E0E0"/>
             <w:vAlign w:val="center"/>
@@ -1019,7 +996,6 @@
             <w:pPr>
               <w:jc w:val="center"/>
               <w:rPr>
-                <w:rFonts w:ascii="Verdana" w:hAnsi="Verdana"/>
                 <w:b/>
                 <w:i/>
                 <w:smallCaps/>
@@ -1031,7 +1007,7 @@
         </w:tc>
         <w:tc>
           <w:tcPr>
-            <w:tcW w:w="514" w:type="pct"/>
+            <w:tcW w:w="557" w:type="pct"/>
             <w:vMerge/>
             <w:shd w:val="clear" w:color="auto" w:fill="E0E0E0"/>
             <w:vAlign w:val="center"/>
@@ -1040,7 +1016,6 @@
             <w:pPr>
               <w:jc w:val="center"/>
               <w:rPr>
-                <w:rFonts w:ascii="Verdana" w:hAnsi="Verdana"/>
                 <w:b/>
                 <w:i/>
                 <w:smallCaps/>
@@ -1052,7 +1027,7 @@
         </w:tc>
         <w:tc>
           <w:tcPr>
-            <w:tcW w:w="1128" w:type="pct"/>
+            <w:tcW w:w="839" w:type="pct"/>
             <w:vMerge/>
             <w:shd w:val="clear" w:color="auto" w:fill="E0E0E0"/>
             <w:vAlign w:val="center"/>
@@ -1061,7 +1036,6 @@
             <w:pPr>
               <w:jc w:val="center"/>
               <w:rPr>
-                <w:rFonts w:ascii="Verdana" w:hAnsi="Verdana"/>
                 <w:b/>
                 <w:i/>
                 <w:smallCaps/>
@@ -1073,7 +1047,7 @@
         </w:tc>
         <w:tc>
           <w:tcPr>
-            <w:tcW w:w="402" w:type="pct"/>
+            <w:tcW w:w="425" w:type="pct"/>
             <w:shd w:val="clear" w:color="auto" w:fill="F2F2F2"/>
             <w:vAlign w:val="center"/>
           </w:tcPr>
@@ -1081,7 +1055,6 @@
             <w:pPr>
               <w:jc w:val="center"/>
               <w:rPr>
-                <w:rFonts w:ascii="Verdana" w:hAnsi="Verdana"/>
                 <w:b/>
                 <w:i/>
                 <w:smallCaps/>
@@ -1091,7 +1064,6 @@
             </w:pPr>
             <w:r>
               <w:rPr>
-                <w:rFonts w:ascii="Verdana" w:hAnsi="Verdana"/>
                 <w:b/>
                 <w:i/>
                 <w:smallCaps/>
@@ -1104,7 +1076,7 @@
         </w:tc>
         <w:tc>
           <w:tcPr>
-            <w:tcW w:w="588" w:type="pct"/>
+            <w:tcW w:w="552" w:type="pct"/>
             <w:shd w:val="clear" w:color="auto" w:fill="F2F2F2"/>
             <w:vAlign w:val="center"/>
           </w:tcPr>
@@ -1112,7 +1084,6 @@
             <w:pPr>
               <w:jc w:val="center"/>
               <w:rPr>
-                <w:rFonts w:ascii="Verdana" w:hAnsi="Verdana"/>
                 <w:b/>
                 <w:i/>
                 <w:smallCaps/>
@@ -1122,7 +1093,6 @@
             </w:pPr>
             <w:r>
               <w:rPr>
-                <w:rFonts w:ascii="Verdana" w:hAnsi="Verdana"/>
                 <w:b/>
                 <w:i/>
                 <w:smallCaps/>
@@ -1135,7 +1105,7 @@
         </w:tc>
         <w:tc>
           <w:tcPr>
-            <w:tcW w:w="785" w:type="pct"/>
+            <w:tcW w:w="748" w:type="pct"/>
             <w:vMerge/>
             <w:shd w:val="clear" w:color="auto" w:fill="E0E0E0"/>
             <w:vAlign w:val="center"/>
@@ -1144,7 +1114,6 @@
             <w:pPr>
               <w:jc w:val="center"/>
               <w:rPr>
-                <w:rFonts w:ascii="Verdana" w:hAnsi="Verdana"/>
                 <w:b/>
                 <w:i/>
                 <w:smallCaps/>
@@ -1162,114 +1131,183 @@
         </w:trPr>
         <w:tc>
           <w:tcPr>
-            <w:tcW w:w="507" w:type="pct"/>
-          </w:tcPr>
-          <w:p>
-            <w:pPr>
-              <w:rPr>
-                <w:rFonts w:ascii="Verdana" w:hAnsi="Verdana"/>
-                <w:sz w:val="16"/>
-                <w:lang w:val="es-ES"/>
-              </w:rPr>
-            </w:pPr>
-          </w:p>
-        </w:tc>
-        <w:tc>
-          <w:tcPr>
-            <w:tcW w:w="542" w:type="pct"/>
-          </w:tcPr>
-          <w:p>
-            <w:pPr>
-              <w:rPr>
-                <w:rFonts w:ascii="Verdana" w:hAnsi="Verdana"/>
-                <w:sz w:val="16"/>
-                <w:lang w:val="es-ES"/>
-              </w:rPr>
-            </w:pPr>
-          </w:p>
-        </w:tc>
-        <w:tc>
-          <w:tcPr>
-            <w:tcW w:w="534" w:type="pct"/>
-          </w:tcPr>
-          <w:p>
-            <w:pPr>
-              <w:rPr>
-                <w:rFonts w:ascii="Verdana" w:hAnsi="Verdana"/>
-                <w:sz w:val="16"/>
-                <w:lang w:val="es-ES"/>
-              </w:rPr>
-            </w:pPr>
-          </w:p>
-        </w:tc>
-        <w:tc>
-          <w:tcPr>
-            <w:tcW w:w="514" w:type="pct"/>
-          </w:tcPr>
-          <w:p>
-            <w:pPr>
-              <w:rPr>
-                <w:rFonts w:ascii="Verdana" w:hAnsi="Verdana"/>
-                <w:sz w:val="16"/>
-                <w:lang w:val="es-ES"/>
-              </w:rPr>
-            </w:pPr>
-          </w:p>
-        </w:tc>
-        <w:tc>
-          <w:tcPr>
-            <w:tcW w:w="1128" w:type="pct"/>
-          </w:tcPr>
-          <w:p>
-            <w:pPr>
-              <w:rPr>
-                <w:rFonts w:ascii="Verdana" w:hAnsi="Verdana"/>
-                <w:sz w:val="16"/>
-                <w:lang w:val="es-ES"/>
-              </w:rPr>
-            </w:pPr>
-          </w:p>
-        </w:tc>
-        <w:tc>
-          <w:tcPr>
-            <w:tcW w:w="402" w:type="pct"/>
-          </w:tcPr>
-          <w:p>
-            <w:pPr>
-              <w:rPr>
-                <w:rFonts w:ascii="Verdana" w:hAnsi="Verdana"/>
-                <w:sz w:val="16"/>
-                <w:lang w:val="es-ES"/>
-              </w:rPr>
-            </w:pPr>
-          </w:p>
-        </w:tc>
-        <w:tc>
-          <w:tcPr>
-            <w:tcW w:w="588" w:type="pct"/>
-          </w:tcPr>
-          <w:p>
-            <w:pPr>
-              <w:rPr>
-                <w:rFonts w:ascii="Verdana" w:hAnsi="Verdana"/>
-                <w:sz w:val="16"/>
-                <w:lang w:val="es-ES"/>
-              </w:rPr>
-            </w:pPr>
-          </w:p>
-        </w:tc>
-        <w:tc>
-          <w:tcPr>
-            <w:tcW w:w="785" w:type="pct"/>
-          </w:tcPr>
-          <w:p>
-            <w:pPr>
-              <w:rPr>
-                <w:rFonts w:ascii="Verdana" w:hAnsi="Verdana"/>
-                <w:sz w:val="16"/>
-                <w:lang w:val="es-ES"/>
-              </w:rPr>
-            </w:pPr>
+            <w:tcW w:w="592" w:type="pct"/>
+          </w:tcPr>
+          <w:p>
+            <w:pPr>
+              <w:rPr>
+                <w:lang w:val="es-419"/>
+              </w:rPr>
+            </w:pPr>
+            <w:r>
+              <w:rPr>
+                <w:lang w:val="es-419"/>
+              </w:rPr>
+              <w:t xml:space="preserve">Integrabilidad </w:t>
+            </w:r>
+          </w:p>
+        </w:tc>
+        <w:tc>
+          <w:tcPr>
+            <w:tcW w:w="547" w:type="pct"/>
+          </w:tcPr>
+          <w:p>
+            <w:pPr>
+              <w:rPr>
+                <w:lang w:val="es-ES"/>
+              </w:rPr>
+            </w:pPr>
+            <w:r>
+              <w:rPr>
+                <w:lang w:val="es-ES"/>
+              </w:rPr>
+              <w:t xml:space="preserve">IPI = Índice de desempeño de integrabilidad </w:t>
+            </w:r>
+          </w:p>
+        </w:tc>
+        <w:tc>
+          <w:tcPr>
+            <w:tcW w:w="740" w:type="pct"/>
+          </w:tcPr>
+          <w:p>
+            <w:pPr>
+              <w:pStyle w:val="Prrafodelista"/>
+              <w:ind w:left="0"/>
+              <w:jc w:val="both"/>
+              <w:rPr>
+                <w:lang w:val="es-ES"/>
+              </w:rPr>
+            </w:pPr>
+            <w:r>
+              <w:rPr>
+                <w:lang w:val="es-ES"/>
+              </w:rPr>
+              <w:t>1.Se obtendrá información de acuerdo a la manera en la que se integren los componentes del sistema que fueron desarrollados separadamente.</w:t>
+            </w:r>
+          </w:p>
+        </w:tc>
+        <w:tc>
+          <w:tcPr>
+            <w:tcW w:w="557" w:type="pct"/>
+          </w:tcPr>
+          <w:p>
+            <w:pPr>
+              <w:rPr>
+                <w:lang w:val="es-ES"/>
+              </w:rPr>
+            </w:pPr>
+            <w:r>
+              <w:rPr>
+                <w:lang w:val="es-419"/>
+              </w:rPr>
+              <w:t xml:space="preserve">Para el </w:t>
+            </w:r>
+            <w:r>
+              <w:rPr>
+                <w:lang w:val="es-419"/>
+              </w:rPr>
+              <w:t>IPI</w:t>
+            </w:r>
+            <w:r>
+              <w:rPr>
+                <w:lang w:val="es-419"/>
+              </w:rPr>
+              <w:t xml:space="preserve"> se desea un valor acumulado no </w:t>
+            </w:r>
+            <w:r>
+              <w:rPr>
+                <w:lang w:val="es-419"/>
+              </w:rPr>
+              <w:t>menor</w:t>
+            </w:r>
+            <w:r>
+              <w:rPr>
+                <w:lang w:val="es-419"/>
+              </w:rPr>
+              <w:t xml:space="preserve"> de 0.95.</w:t>
+            </w:r>
+          </w:p>
+        </w:tc>
+        <w:tc>
+          <w:tcPr>
+            <w:tcW w:w="839" w:type="pct"/>
+          </w:tcPr>
+          <w:p>
+            <w:pPr>
+              <w:rPr>
+                <w:lang w:val="es-ES"/>
+              </w:rPr>
+            </w:pPr>
+            <w:r>
+              <w:t>± 10%</w:t>
+            </w:r>
+          </w:p>
+        </w:tc>
+        <w:tc>
+          <w:tcPr>
+            <w:tcW w:w="425" w:type="pct"/>
+          </w:tcPr>
+          <w:p>
+            <w:pPr>
+              <w:rPr>
+                <w:lang w:val="es-419"/>
+              </w:rPr>
+            </w:pPr>
+            <w:r>
+              <w:rPr>
+                <w:lang w:val="es-419"/>
+              </w:rPr>
+              <w:t xml:space="preserve">Frecuencia, semanal. </w:t>
+            </w:r>
+          </w:p>
+          <w:p>
+            <w:pPr>
+              <w:rPr>
+                <w:lang w:val="es-419"/>
+              </w:rPr>
+            </w:pPr>
+            <w:r>
+              <w:rPr>
+                <w:lang w:val="es-419"/>
+              </w:rPr>
+              <w:t>Medición, lunes en la mañana.</w:t>
+            </w:r>
+          </w:p>
+        </w:tc>
+        <w:tc>
+          <w:tcPr>
+            <w:tcW w:w="552" w:type="pct"/>
+          </w:tcPr>
+          <w:p>
+            <w:pPr>
+              <w:rPr>
+                <w:lang w:val="es-ES"/>
+              </w:rPr>
+            </w:pPr>
+            <w:r>
+              <w:rPr>
+                <w:lang w:val="es-ES"/>
+              </w:rPr>
+              <w:t>0.85</w:t>
+            </w:r>
+          </w:p>
+        </w:tc>
+        <w:tc>
+          <w:tcPr>
+            <w:tcW w:w="748" w:type="pct"/>
+          </w:tcPr>
+          <w:p>
+            <w:pPr>
+              <w:rPr>
+                <w:lang w:val="es-ES"/>
+              </w:rPr>
+            </w:pPr>
+            <w:r>
+              <w:rPr>
+                <w:lang w:val="es-ES"/>
+              </w:rPr>
+              <w:t>Se encontraron ciertos problemas de integración que fueron resueltos de la manera más optima</w:t>
+            </w:r>
           </w:p>
         </w:tc>
       </w:tr>
@@ -1280,106 +1318,207 @@
         </w:trPr>
         <w:tc>
           <w:tcPr>
-            <w:tcW w:w="507" w:type="pct"/>
-          </w:tcPr>
-          <w:p>
-            <w:pPr>
-              <w:rPr>
-                <w:rFonts w:ascii="Verdana" w:hAnsi="Verdana"/>
-                <w:lang w:val="es-ES"/>
-              </w:rPr>
-            </w:pPr>
-          </w:p>
-        </w:tc>
-        <w:tc>
-          <w:tcPr>
-            <w:tcW w:w="542" w:type="pct"/>
-          </w:tcPr>
-          <w:p>
-            <w:pPr>
-              <w:rPr>
-                <w:rFonts w:ascii="Verdana" w:hAnsi="Verdana"/>
-                <w:lang w:val="es-ES"/>
-              </w:rPr>
-            </w:pPr>
-          </w:p>
-        </w:tc>
-        <w:tc>
-          <w:tcPr>
-            <w:tcW w:w="534" w:type="pct"/>
-          </w:tcPr>
-          <w:p>
-            <w:pPr>
-              <w:rPr>
-                <w:rFonts w:ascii="Verdana" w:hAnsi="Verdana"/>
-                <w:lang w:val="es-ES"/>
-              </w:rPr>
-            </w:pPr>
-          </w:p>
-        </w:tc>
-        <w:tc>
-          <w:tcPr>
-            <w:tcW w:w="514" w:type="pct"/>
-          </w:tcPr>
-          <w:p>
-            <w:pPr>
-              <w:rPr>
-                <w:rFonts w:ascii="Verdana" w:hAnsi="Verdana"/>
-                <w:lang w:val="es-ES"/>
-              </w:rPr>
-            </w:pPr>
-          </w:p>
-        </w:tc>
-        <w:tc>
-          <w:tcPr>
-            <w:tcW w:w="1128" w:type="pct"/>
-          </w:tcPr>
-          <w:p>
-            <w:pPr>
-              <w:rPr>
-                <w:rFonts w:ascii="Verdana" w:hAnsi="Verdana"/>
-                <w:lang w:val="es-ES"/>
-              </w:rPr>
-            </w:pPr>
-          </w:p>
-        </w:tc>
-        <w:tc>
-          <w:tcPr>
-            <w:tcW w:w="402" w:type="pct"/>
-          </w:tcPr>
-          <w:p>
-            <w:pPr>
-              <w:rPr>
-                <w:rFonts w:ascii="Verdana" w:hAnsi="Verdana"/>
-                <w:lang w:val="es-ES"/>
-              </w:rPr>
-            </w:pPr>
-          </w:p>
-        </w:tc>
-        <w:tc>
-          <w:tcPr>
-            <w:tcW w:w="588" w:type="pct"/>
-          </w:tcPr>
-          <w:p>
-            <w:pPr>
-              <w:rPr>
-                <w:rFonts w:ascii="Verdana" w:hAnsi="Verdana"/>
-                <w:lang w:val="es-ES"/>
-              </w:rPr>
-            </w:pPr>
-          </w:p>
-        </w:tc>
-        <w:tc>
-          <w:tcPr>
-            <w:tcW w:w="785" w:type="pct"/>
-          </w:tcPr>
-          <w:p>
-            <w:pPr>
-              <w:rPr>
-                <w:rFonts w:ascii="Verdana" w:hAnsi="Verdana"/>
-                <w:lang w:val="es-ES"/>
-              </w:rPr>
-            </w:pPr>
+            <w:tcW w:w="592" w:type="pct"/>
+          </w:tcPr>
+          <w:p>
+            <w:pPr>
+              <w:rPr>
+                <w:lang w:val="es-ES"/>
+              </w:rPr>
+            </w:pPr>
+            <w:r>
+              <w:t>Performance del Proyecto</w:t>
+            </w:r>
+          </w:p>
+        </w:tc>
+        <w:tc>
+          <w:tcPr>
+            <w:tcW w:w="547" w:type="pct"/>
+          </w:tcPr>
+          <w:p>
+            <w:pPr>
+              <w:rPr>
+                <w:lang w:val="es-419"/>
+              </w:rPr>
+            </w:pPr>
+            <w:r>
+              <w:rPr>
+                <w:lang w:val="es-419"/>
+              </w:rPr>
+              <w:t>SPI= Índice de Desempeño del Cronograma Acumulado.</w:t>
+            </w:r>
+          </w:p>
+        </w:tc>
+        <w:tc>
+          <w:tcPr>
+            <w:tcW w:w="740" w:type="pct"/>
+          </w:tcPr>
+          <w:p>
+            <w:pPr>
+              <w:jc w:val="both"/>
+              <w:rPr>
+                <w:lang w:val="es-419"/>
+              </w:rPr>
+            </w:pPr>
+          </w:p>
+          <w:p>
+            <w:pPr>
+              <w:pStyle w:val="Prrafodelista"/>
+              <w:ind w:left="0"/>
+              <w:jc w:val="both"/>
+              <w:rPr>
+                <w:lang w:val="es-ES"/>
+              </w:rPr>
+            </w:pPr>
+            <w:r>
+              <w:rPr>
+                <w:lang w:val="es-ES"/>
+              </w:rPr>
+              <w:t xml:space="preserve">1.Se obtendrá información acerca de los avances reales, con respecto a su fecha de inicio y fecha de fin, los </w:t>
+            </w:r>
+            <w:r>
+              <w:rPr>
+                <w:lang w:val="es-ES"/>
+              </w:rPr>
+              <w:lastRenderedPageBreak/>
+              <w:t>cuales se encontrarán en la página de trello.</w:t>
+            </w:r>
+          </w:p>
+          <w:p>
+            <w:pPr>
+              <w:pStyle w:val="Prrafodelista"/>
+              <w:ind w:left="0"/>
+              <w:jc w:val="both"/>
+              <w:rPr>
+                <w:lang w:val="es-ES"/>
+              </w:rPr>
+            </w:pPr>
+            <w:r>
+              <w:rPr>
+                <w:lang w:val="es-ES"/>
+              </w:rPr>
+              <w:t xml:space="preserve">2. El índice será calculado con el número de tareas por sección dividido para el numero de tareas hechas. </w:t>
+            </w:r>
+          </w:p>
+        </w:tc>
+        <w:tc>
+          <w:tcPr>
+            <w:tcW w:w="557" w:type="pct"/>
+          </w:tcPr>
+          <w:p>
+            <w:pPr>
+              <w:rPr>
+                <w:lang w:val="es-419"/>
+              </w:rPr>
+            </w:pPr>
+            <w:r>
+              <w:rPr>
+                <w:lang w:val="es-419"/>
+              </w:rPr>
+              <w:lastRenderedPageBreak/>
+              <w:t xml:space="preserve">Para el SPI se desea un valor acumulado no </w:t>
+            </w:r>
+            <w:r>
+              <w:rPr>
+                <w:lang w:val="es-419"/>
+              </w:rPr>
+              <w:t>menor</w:t>
+            </w:r>
+            <w:r>
+              <w:rPr>
+                <w:lang w:val="es-419"/>
+              </w:rPr>
+              <w:t xml:space="preserve"> de 0.95.</w:t>
+            </w:r>
+          </w:p>
+        </w:tc>
+        <w:tc>
+          <w:tcPr>
+            <w:tcW w:w="839" w:type="pct"/>
+          </w:tcPr>
+          <w:p>
+            <w:pPr>
+              <w:rPr>
+                <w:lang w:val="es-ES"/>
+              </w:rPr>
+            </w:pPr>
+            <w:r>
+              <w:t>± 10%</w:t>
+            </w:r>
+          </w:p>
+        </w:tc>
+        <w:tc>
+          <w:tcPr>
+            <w:tcW w:w="425" w:type="pct"/>
+          </w:tcPr>
+          <w:p>
+            <w:pPr>
+              <w:rPr>
+                <w:lang w:val="es-419"/>
+              </w:rPr>
+            </w:pPr>
+            <w:r>
+              <w:rPr>
+                <w:lang w:val="es-419"/>
+              </w:rPr>
+              <w:t xml:space="preserve">Frecuencia, semanal. </w:t>
+            </w:r>
+          </w:p>
+          <w:p>
+            <w:pPr>
+              <w:rPr>
+                <w:lang w:val="es-419"/>
+              </w:rPr>
+            </w:pPr>
+            <w:r>
+              <w:rPr>
+                <w:lang w:val="es-419"/>
+              </w:rPr>
+              <w:t>Medición, lunes en la mañana.</w:t>
+            </w:r>
+          </w:p>
+        </w:tc>
+        <w:tc>
+          <w:tcPr>
+            <w:tcW w:w="552" w:type="pct"/>
+          </w:tcPr>
+          <w:p>
+            <w:pPr>
+              <w:rPr>
+                <w:lang w:val="es-ES"/>
+              </w:rPr>
+            </w:pPr>
+            <w:r>
+              <w:rPr>
+                <w:lang w:val="es-ES"/>
+              </w:rPr>
+              <w:t>1.0</w:t>
+            </w:r>
+          </w:p>
+        </w:tc>
+        <w:tc>
+          <w:tcPr>
+            <w:tcW w:w="748" w:type="pct"/>
+          </w:tcPr>
+          <w:p>
+            <w:pPr>
+              <w:rPr>
+                <w:lang w:val="es-ES"/>
+              </w:rPr>
+            </w:pPr>
+            <w:r>
+              <w:rPr>
+                <w:lang w:val="es-ES"/>
+              </w:rPr>
+              <w:t xml:space="preserve">El resultado del indicador muestra que se ha realizado el trabajo planificado para cada fecha, debido a que los entregables se </w:t>
+            </w:r>
+            <w:r>
+              <w:rPr>
+                <w:lang w:val="es-ES"/>
+              </w:rPr>
+              <w:lastRenderedPageBreak/>
+              <w:t>realizaron en  las fechas acordadas.</w:t>
+            </w:r>
           </w:p>
         </w:tc>
       </w:tr>
@@ -1390,106 +1529,241 @@
         </w:trPr>
         <w:tc>
           <w:tcPr>
-            <w:tcW w:w="507" w:type="pct"/>
-          </w:tcPr>
-          <w:p>
-            <w:pPr>
-              <w:rPr>
-                <w:rFonts w:ascii="Verdana" w:hAnsi="Verdana"/>
-                <w:lang w:val="es-ES"/>
-              </w:rPr>
-            </w:pPr>
-          </w:p>
-        </w:tc>
-        <w:tc>
-          <w:tcPr>
-            <w:tcW w:w="542" w:type="pct"/>
-          </w:tcPr>
-          <w:p>
-            <w:pPr>
-              <w:rPr>
-                <w:rFonts w:ascii="Verdana" w:hAnsi="Verdana"/>
-                <w:lang w:val="es-ES"/>
-              </w:rPr>
-            </w:pPr>
-          </w:p>
-        </w:tc>
-        <w:tc>
-          <w:tcPr>
-            <w:tcW w:w="534" w:type="pct"/>
-          </w:tcPr>
-          <w:p>
-            <w:pPr>
-              <w:rPr>
-                <w:rFonts w:ascii="Verdana" w:hAnsi="Verdana"/>
-                <w:lang w:val="es-ES"/>
-              </w:rPr>
-            </w:pPr>
-          </w:p>
-        </w:tc>
-        <w:tc>
-          <w:tcPr>
-            <w:tcW w:w="514" w:type="pct"/>
-          </w:tcPr>
-          <w:p>
-            <w:pPr>
-              <w:rPr>
-                <w:rFonts w:ascii="Verdana" w:hAnsi="Verdana"/>
-                <w:lang w:val="es-ES"/>
-              </w:rPr>
-            </w:pPr>
-          </w:p>
-        </w:tc>
-        <w:tc>
-          <w:tcPr>
-            <w:tcW w:w="1128" w:type="pct"/>
-          </w:tcPr>
-          <w:p>
-            <w:pPr>
-              <w:rPr>
-                <w:rFonts w:ascii="Verdana" w:hAnsi="Verdana"/>
-                <w:lang w:val="es-ES"/>
-              </w:rPr>
-            </w:pPr>
-          </w:p>
-        </w:tc>
-        <w:tc>
-          <w:tcPr>
-            <w:tcW w:w="402" w:type="pct"/>
-          </w:tcPr>
-          <w:p>
-            <w:pPr>
-              <w:rPr>
-                <w:rFonts w:ascii="Verdana" w:hAnsi="Verdana"/>
-                <w:lang w:val="es-ES"/>
-              </w:rPr>
-            </w:pPr>
-          </w:p>
-        </w:tc>
-        <w:tc>
-          <w:tcPr>
-            <w:tcW w:w="588" w:type="pct"/>
-          </w:tcPr>
-          <w:p>
-            <w:pPr>
-              <w:rPr>
-                <w:rFonts w:ascii="Verdana" w:hAnsi="Verdana"/>
-                <w:lang w:val="es-ES"/>
-              </w:rPr>
-            </w:pPr>
-          </w:p>
-        </w:tc>
-        <w:tc>
-          <w:tcPr>
-            <w:tcW w:w="785" w:type="pct"/>
-          </w:tcPr>
-          <w:p>
-            <w:pPr>
-              <w:rPr>
-                <w:rFonts w:ascii="Verdana" w:hAnsi="Verdana"/>
-                <w:lang w:val="es-ES"/>
-              </w:rPr>
-            </w:pPr>
+            <w:tcW w:w="592" w:type="pct"/>
+          </w:tcPr>
+          <w:p>
+            <w:pPr>
+              <w:rPr>
+                <w:lang w:val="es-ES"/>
+              </w:rPr>
+            </w:pPr>
+            <w:r>
+              <w:rPr>
+                <w:lang w:val="es-ES"/>
+              </w:rPr>
+              <w:lastRenderedPageBreak/>
+              <w:t xml:space="preserve">Funcionabilidad </w:t>
+            </w:r>
+          </w:p>
+        </w:tc>
+        <w:tc>
+          <w:tcPr>
+            <w:tcW w:w="547" w:type="pct"/>
+          </w:tcPr>
+          <w:p>
+            <w:pPr>
+              <w:rPr>
+                <w:lang w:val="es-ES"/>
+              </w:rPr>
+            </w:pPr>
+            <w:r>
+              <w:rPr>
+                <w:lang w:val="es-ES"/>
+              </w:rPr>
+              <w:t>F</w:t>
+            </w:r>
+            <w:r>
+              <w:rPr>
+                <w:lang w:val="es-ES"/>
+              </w:rPr>
+              <w:t xml:space="preserve">PI = Índice de desempeño de </w:t>
+            </w:r>
+            <w:r>
+              <w:rPr>
+                <w:lang w:val="es-ES"/>
+              </w:rPr>
+              <w:t>funcionabilidad</w:t>
+            </w:r>
+            <w:r>
+              <w:rPr>
+                <w:lang w:val="es-ES"/>
+              </w:rPr>
+              <w:t xml:space="preserve"> </w:t>
+            </w:r>
+          </w:p>
+        </w:tc>
+        <w:tc>
+          <w:tcPr>
+            <w:tcW w:w="740" w:type="pct"/>
+          </w:tcPr>
+          <w:p>
+            <w:pPr>
+              <w:rPr>
+                <w:lang w:val="es-ES"/>
+              </w:rPr>
+            </w:pPr>
+            <w:r>
+              <w:rPr>
+                <w:lang w:val="es-ES"/>
+              </w:rPr>
+              <w:t>La información se obtendrá de las pruebas que se realizaran de la aplicación,</w:t>
+            </w:r>
+          </w:p>
+        </w:tc>
+        <w:tc>
+          <w:tcPr>
+            <w:tcW w:w="557" w:type="pct"/>
+          </w:tcPr>
+          <w:p>
+            <w:pPr>
+              <w:rPr>
+                <w:lang w:val="es-ES"/>
+              </w:rPr>
+            </w:pPr>
+            <w:r>
+              <w:rPr>
+                <w:lang w:val="es-419"/>
+              </w:rPr>
+              <w:t xml:space="preserve">Para el </w:t>
+            </w:r>
+            <w:r>
+              <w:rPr>
+                <w:lang w:val="es-419"/>
+              </w:rPr>
+              <w:t>F</w:t>
+            </w:r>
+            <w:r>
+              <w:rPr>
+                <w:lang w:val="es-419"/>
+              </w:rPr>
+              <w:t>PI</w:t>
+            </w:r>
+            <w:r>
+              <w:rPr>
+                <w:lang w:val="es-419"/>
+              </w:rPr>
+              <w:t xml:space="preserve"> se desea un valor acumulado no </w:t>
+            </w:r>
+            <w:r>
+              <w:rPr>
+                <w:lang w:val="es-419"/>
+              </w:rPr>
+              <w:t>menor</w:t>
+            </w:r>
+            <w:r>
+              <w:rPr>
+                <w:lang w:val="es-419"/>
+              </w:rPr>
+              <w:t xml:space="preserve"> de 0.95</w:t>
+            </w:r>
+          </w:p>
+        </w:tc>
+        <w:tc>
+          <w:tcPr>
+            <w:tcW w:w="839" w:type="pct"/>
+          </w:tcPr>
+          <w:p>
+            <w:pPr>
+              <w:rPr>
+                <w:lang w:val="es-ES"/>
+              </w:rPr>
+            </w:pPr>
+            <w:r>
+              <w:t>± 10%</w:t>
+            </w:r>
+          </w:p>
+        </w:tc>
+        <w:tc>
+          <w:tcPr>
+            <w:tcW w:w="425" w:type="pct"/>
+          </w:tcPr>
+          <w:p>
+            <w:pPr>
+              <w:rPr>
+                <w:lang w:val="es-419"/>
+              </w:rPr>
+            </w:pPr>
+            <w:r>
+              <w:rPr>
+                <w:lang w:val="es-419"/>
+              </w:rPr>
+              <w:t xml:space="preserve">Frecuencia, </w:t>
+            </w:r>
+            <w:r>
+              <w:rPr>
+                <w:lang w:val="es-419"/>
+              </w:rPr>
+              <w:t>mensual</w:t>
+            </w:r>
+            <w:r>
+              <w:rPr>
+                <w:lang w:val="es-419"/>
+              </w:rPr>
+              <w:t xml:space="preserve">. </w:t>
+            </w:r>
+          </w:p>
+          <w:p>
+            <w:pPr>
+              <w:rPr>
+                <w:lang w:val="es-419"/>
+              </w:rPr>
+            </w:pPr>
+            <w:r>
+              <w:rPr>
+                <w:lang w:val="es-419"/>
+              </w:rPr>
+              <w:t>Medición,</w:t>
+            </w:r>
+            <w:r>
+              <w:rPr>
+                <w:lang w:val="es-419"/>
+              </w:rPr>
+              <w:t xml:space="preserve"> primer </w:t>
+            </w:r>
+            <w:r>
+              <w:rPr>
+                <w:lang w:val="es-419"/>
+              </w:rPr>
+              <w:t xml:space="preserve"> lunes </w:t>
+            </w:r>
+            <w:r>
+              <w:rPr>
+                <w:lang w:val="es-419"/>
+              </w:rPr>
+              <w:t xml:space="preserve">al mes </w:t>
+            </w:r>
+            <w:r>
+              <w:rPr>
+                <w:lang w:val="es-419"/>
+              </w:rPr>
+              <w:t>en la mañana.</w:t>
+            </w:r>
+          </w:p>
+        </w:tc>
+        <w:tc>
+          <w:tcPr>
+            <w:tcW w:w="552" w:type="pct"/>
+          </w:tcPr>
+          <w:p>
+            <w:pPr>
+              <w:rPr>
+                <w:lang w:val="es-ES"/>
+              </w:rPr>
+            </w:pPr>
+            <w:r>
+              <w:rPr>
+                <w:lang w:val="es-ES"/>
+              </w:rPr>
+              <w:t>0.85</w:t>
+            </w:r>
+          </w:p>
+        </w:tc>
+        <w:tc>
+          <w:tcPr>
+            <w:tcW w:w="748" w:type="pct"/>
+          </w:tcPr>
+          <w:p>
+            <w:pPr>
+              <w:rPr>
+                <w:lang w:val="es-ES"/>
+              </w:rPr>
+            </w:pPr>
+            <w:r>
+              <w:rPr>
+                <w:lang w:val="es-ES"/>
+              </w:rPr>
+              <w:t>En la pruebas de compatibilidad se encontraron fallos, los cuales fueron resueltos de la manera más urgente posible.</w:t>
+            </w:r>
           </w:p>
         </w:tc>
       </w:tr>
@@ -1500,113 +1774,192 @@
         </w:trPr>
         <w:tc>
           <w:tcPr>
-            <w:tcW w:w="507" w:type="pct"/>
-          </w:tcPr>
-          <w:p>
-            <w:pPr>
-              <w:rPr>
-                <w:rFonts w:ascii="Verdana" w:hAnsi="Verdana"/>
-                <w:lang w:val="es-ES"/>
-              </w:rPr>
-            </w:pPr>
-          </w:p>
-        </w:tc>
-        <w:tc>
-          <w:tcPr>
-            <w:tcW w:w="542" w:type="pct"/>
-          </w:tcPr>
-          <w:p>
-            <w:pPr>
-              <w:rPr>
-                <w:rFonts w:ascii="Verdana" w:hAnsi="Verdana"/>
-                <w:lang w:val="es-ES"/>
-              </w:rPr>
-            </w:pPr>
-            <w:r>
-              <w:rPr>
-                <w:rFonts w:ascii="Verdana" w:hAnsi="Verdana"/>
-                <w:lang w:val="es-ES"/>
-              </w:rPr>
-              <w:t xml:space="preserve"> </w:t>
-            </w:r>
-          </w:p>
-        </w:tc>
-        <w:tc>
-          <w:tcPr>
-            <w:tcW w:w="534" w:type="pct"/>
-          </w:tcPr>
-          <w:p>
-            <w:pPr>
-              <w:rPr>
-                <w:rFonts w:ascii="Verdana" w:hAnsi="Verdana"/>
-                <w:lang w:val="es-ES"/>
-              </w:rPr>
-            </w:pPr>
-          </w:p>
-        </w:tc>
-        <w:tc>
-          <w:tcPr>
-            <w:tcW w:w="514" w:type="pct"/>
-          </w:tcPr>
-          <w:p>
-            <w:pPr>
-              <w:rPr>
-                <w:rFonts w:ascii="Verdana" w:hAnsi="Verdana"/>
-                <w:lang w:val="es-ES"/>
-              </w:rPr>
-            </w:pPr>
-          </w:p>
-        </w:tc>
-        <w:tc>
-          <w:tcPr>
-            <w:tcW w:w="1128" w:type="pct"/>
-          </w:tcPr>
-          <w:p>
-            <w:pPr>
-              <w:rPr>
-                <w:rFonts w:ascii="Verdana" w:hAnsi="Verdana"/>
-                <w:lang w:val="es-ES"/>
-              </w:rPr>
-            </w:pPr>
-          </w:p>
-        </w:tc>
-        <w:tc>
-          <w:tcPr>
-            <w:tcW w:w="402" w:type="pct"/>
-          </w:tcPr>
-          <w:p>
-            <w:pPr>
-              <w:rPr>
-                <w:rFonts w:ascii="Verdana" w:hAnsi="Verdana"/>
-                <w:lang w:val="es-ES"/>
-              </w:rPr>
-            </w:pPr>
-          </w:p>
-        </w:tc>
-        <w:tc>
-          <w:tcPr>
-            <w:tcW w:w="588" w:type="pct"/>
-          </w:tcPr>
-          <w:p>
-            <w:pPr>
-              <w:rPr>
-                <w:rFonts w:ascii="Verdana" w:hAnsi="Verdana"/>
-                <w:lang w:val="es-ES"/>
-              </w:rPr>
-            </w:pPr>
-          </w:p>
-        </w:tc>
-        <w:tc>
-          <w:tcPr>
-            <w:tcW w:w="785" w:type="pct"/>
-          </w:tcPr>
-          <w:p>
-            <w:pPr>
-              <w:rPr>
-                <w:rFonts w:ascii="Verdana" w:hAnsi="Verdana"/>
-                <w:lang w:val="es-ES"/>
-              </w:rPr>
-            </w:pPr>
+            <w:tcW w:w="592" w:type="pct"/>
+          </w:tcPr>
+          <w:p>
+            <w:pPr>
+              <w:rPr>
+                <w:lang w:val="es-ES"/>
+              </w:rPr>
+            </w:pPr>
+            <w:r>
+              <w:rPr>
+                <w:lang w:val="es-ES"/>
+              </w:rPr>
+              <w:t xml:space="preserve">Interoperabilidad </w:t>
+            </w:r>
+          </w:p>
+        </w:tc>
+        <w:tc>
+          <w:tcPr>
+            <w:tcW w:w="547" w:type="pct"/>
+          </w:tcPr>
+          <w:p>
+            <w:pPr>
+              <w:rPr>
+                <w:lang w:val="es-ES"/>
+              </w:rPr>
+            </w:pPr>
+            <w:r>
+              <w:rPr>
+                <w:lang w:val="es-ES"/>
+              </w:rPr>
+              <w:t>IO</w:t>
+            </w:r>
+            <w:r>
+              <w:rPr>
+                <w:lang w:val="es-ES"/>
+              </w:rPr>
+              <w:t>PI = Índice de desempeño de Interoperabilidad</w:t>
+            </w:r>
+          </w:p>
+        </w:tc>
+        <w:tc>
+          <w:tcPr>
+            <w:tcW w:w="740" w:type="pct"/>
+          </w:tcPr>
+          <w:p>
+            <w:pPr>
+              <w:rPr>
+                <w:lang w:val="es-ES"/>
+              </w:rPr>
+            </w:pPr>
+            <w:r>
+              <w:rPr>
+                <w:lang w:val="es-ES"/>
+              </w:rPr>
+              <w:t>Este índice será medido de acuerdo a la conexión que tendrá con la base de datos de los hospitales privados.</w:t>
+            </w:r>
+          </w:p>
+        </w:tc>
+        <w:tc>
+          <w:tcPr>
+            <w:tcW w:w="557" w:type="pct"/>
+          </w:tcPr>
+          <w:p>
+            <w:pPr>
+              <w:rPr>
+                <w:lang w:val="es-ES"/>
+              </w:rPr>
+            </w:pPr>
+            <w:r>
+              <w:rPr>
+                <w:lang w:val="es-419"/>
+              </w:rPr>
+              <w:t xml:space="preserve">Para el </w:t>
+            </w:r>
+            <w:r>
+              <w:rPr>
+                <w:lang w:val="es-419"/>
+              </w:rPr>
+              <w:t>IOPI</w:t>
+            </w:r>
+            <w:r>
+              <w:rPr>
+                <w:lang w:val="es-419"/>
+              </w:rPr>
+              <w:t xml:space="preserve"> se desea un valor acumulado no </w:t>
+            </w:r>
+            <w:r>
+              <w:rPr>
+                <w:lang w:val="es-419"/>
+              </w:rPr>
+              <w:t>menor</w:t>
+            </w:r>
+            <w:r>
+              <w:rPr>
+                <w:lang w:val="es-419"/>
+              </w:rPr>
+              <w:t xml:space="preserve"> de 0.95</w:t>
+            </w:r>
+          </w:p>
+        </w:tc>
+        <w:tc>
+          <w:tcPr>
+            <w:tcW w:w="839" w:type="pct"/>
+          </w:tcPr>
+          <w:p>
+            <w:pPr>
+              <w:rPr>
+                <w:lang w:val="es-ES"/>
+              </w:rPr>
+            </w:pPr>
+            <w:r>
+              <w:t>± 10%</w:t>
+            </w:r>
+          </w:p>
+        </w:tc>
+        <w:tc>
+          <w:tcPr>
+            <w:tcW w:w="425" w:type="pct"/>
+          </w:tcPr>
+          <w:p>
+            <w:pPr>
+              <w:rPr>
+                <w:lang w:val="es-419"/>
+              </w:rPr>
+            </w:pPr>
+            <w:r>
+              <w:rPr>
+                <w:lang w:val="es-419"/>
+              </w:rPr>
+              <w:t xml:space="preserve">Frecuencia, </w:t>
+            </w:r>
+            <w:r>
+              <w:rPr>
+                <w:lang w:val="es-419"/>
+              </w:rPr>
+              <w:t xml:space="preserve">por hito </w:t>
+            </w:r>
+          </w:p>
+          <w:p>
+            <w:pPr>
+              <w:rPr>
+                <w:lang w:val="es-419"/>
+              </w:rPr>
+            </w:pPr>
+          </w:p>
+        </w:tc>
+        <w:tc>
+          <w:tcPr>
+            <w:tcW w:w="552" w:type="pct"/>
+          </w:tcPr>
+          <w:p>
+            <w:pPr>
+              <w:rPr>
+                <w:lang w:val="es-ES"/>
+              </w:rPr>
+            </w:pPr>
+            <w:r>
+              <w:rPr>
+                <w:lang w:val="es-ES"/>
+              </w:rPr>
+              <w:t>1.0</w:t>
+            </w:r>
+          </w:p>
+        </w:tc>
+        <w:tc>
+          <w:tcPr>
+            <w:tcW w:w="748" w:type="pct"/>
+          </w:tcPr>
+          <w:p>
+            <w:pPr>
+              <w:rPr>
+                <w:lang w:val="es-ES"/>
+              </w:rPr>
+            </w:pPr>
+            <w:r>
+              <w:rPr>
+                <w:lang w:val="es-ES"/>
+              </w:rPr>
+              <w:t>El resultado d</w:t>
+            </w:r>
+            <w:r>
+              <w:rPr>
+                <w:lang w:val="es-ES"/>
+              </w:rPr>
+              <w:t>el indicador muestra que las pruebas de conexión fueron realizadas correctamente .</w:t>
+            </w:r>
           </w:p>
         </w:tc>
       </w:tr>
@@ -1617,106 +1970,186 @@
         </w:trPr>
         <w:tc>
           <w:tcPr>
-            <w:tcW w:w="507" w:type="pct"/>
-          </w:tcPr>
-          <w:p>
-            <w:pPr>
-              <w:rPr>
-                <w:rFonts w:ascii="Verdana" w:hAnsi="Verdana"/>
-                <w:lang w:val="es-ES"/>
-              </w:rPr>
-            </w:pPr>
-          </w:p>
-        </w:tc>
-        <w:tc>
-          <w:tcPr>
-            <w:tcW w:w="542" w:type="pct"/>
-          </w:tcPr>
-          <w:p>
-            <w:pPr>
-              <w:rPr>
-                <w:rFonts w:ascii="Verdana" w:hAnsi="Verdana"/>
-                <w:lang w:val="es-ES"/>
-              </w:rPr>
-            </w:pPr>
-          </w:p>
-        </w:tc>
-        <w:tc>
-          <w:tcPr>
-            <w:tcW w:w="534" w:type="pct"/>
-          </w:tcPr>
-          <w:p>
-            <w:pPr>
-              <w:rPr>
-                <w:rFonts w:ascii="Verdana" w:hAnsi="Verdana"/>
-                <w:lang w:val="es-ES"/>
-              </w:rPr>
-            </w:pPr>
-          </w:p>
-        </w:tc>
-        <w:tc>
-          <w:tcPr>
-            <w:tcW w:w="514" w:type="pct"/>
-          </w:tcPr>
-          <w:p>
-            <w:pPr>
-              <w:rPr>
-                <w:rFonts w:ascii="Verdana" w:hAnsi="Verdana"/>
-                <w:lang w:val="es-ES"/>
-              </w:rPr>
-            </w:pPr>
-          </w:p>
-        </w:tc>
-        <w:tc>
-          <w:tcPr>
-            <w:tcW w:w="1128" w:type="pct"/>
-          </w:tcPr>
-          <w:p>
-            <w:pPr>
-              <w:rPr>
-                <w:rFonts w:ascii="Verdana" w:hAnsi="Verdana"/>
-                <w:lang w:val="es-ES"/>
-              </w:rPr>
-            </w:pPr>
-          </w:p>
-        </w:tc>
-        <w:tc>
-          <w:tcPr>
-            <w:tcW w:w="402" w:type="pct"/>
-          </w:tcPr>
-          <w:p>
-            <w:pPr>
-              <w:rPr>
-                <w:rFonts w:ascii="Verdana" w:hAnsi="Verdana"/>
-                <w:lang w:val="es-ES"/>
-              </w:rPr>
-            </w:pPr>
-          </w:p>
-        </w:tc>
-        <w:tc>
-          <w:tcPr>
-            <w:tcW w:w="588" w:type="pct"/>
-          </w:tcPr>
-          <w:p>
-            <w:pPr>
-              <w:rPr>
-                <w:rFonts w:ascii="Verdana" w:hAnsi="Verdana"/>
-                <w:lang w:val="es-ES"/>
-              </w:rPr>
-            </w:pPr>
-          </w:p>
-        </w:tc>
-        <w:tc>
-          <w:tcPr>
-            <w:tcW w:w="785" w:type="pct"/>
-          </w:tcPr>
-          <w:p>
-            <w:pPr>
-              <w:rPr>
-                <w:rFonts w:ascii="Verdana" w:hAnsi="Verdana"/>
-                <w:lang w:val="es-ES"/>
-              </w:rPr>
-            </w:pPr>
+            <w:tcW w:w="592" w:type="pct"/>
+          </w:tcPr>
+          <w:p>
+            <w:pPr>
+              <w:rPr>
+                <w:lang w:val="es-ES"/>
+              </w:rPr>
+            </w:pPr>
+            <w:r>
+              <w:rPr>
+                <w:lang w:val="es-ES"/>
+              </w:rPr>
+              <w:t xml:space="preserve">Modificabilidad </w:t>
+            </w:r>
+          </w:p>
+        </w:tc>
+        <w:tc>
+          <w:tcPr>
+            <w:tcW w:w="547" w:type="pct"/>
+          </w:tcPr>
+          <w:p>
+            <w:pPr>
+              <w:rPr>
+                <w:lang w:val="es-ES"/>
+              </w:rPr>
+            </w:pPr>
+            <w:r>
+              <w:rPr>
+                <w:lang w:val="es-ES"/>
+              </w:rPr>
+              <w:t>MOD</w:t>
+            </w:r>
+            <w:r>
+              <w:rPr>
+                <w:lang w:val="es-ES"/>
+              </w:rPr>
+              <w:t>I = Índice de  Modificabilidad</w:t>
+            </w:r>
+          </w:p>
+        </w:tc>
+        <w:tc>
+          <w:tcPr>
+            <w:tcW w:w="740" w:type="pct"/>
+          </w:tcPr>
+          <w:p>
+            <w:pPr>
+              <w:rPr>
+                <w:lang w:val="es-ES"/>
+              </w:rPr>
+            </w:pPr>
+            <w:r>
+              <w:rPr>
+                <w:lang w:val="es-ES"/>
+              </w:rPr>
+              <w:t xml:space="preserve">Este índice será medido de acuerdo a la posibilidad de que la aplicación final pueda ser modificada </w:t>
+            </w:r>
+          </w:p>
+        </w:tc>
+        <w:tc>
+          <w:tcPr>
+            <w:tcW w:w="557" w:type="pct"/>
+          </w:tcPr>
+          <w:p>
+            <w:pPr>
+              <w:rPr>
+                <w:lang w:val="es-ES"/>
+              </w:rPr>
+            </w:pPr>
+            <w:r>
+              <w:rPr>
+                <w:lang w:val="es-419"/>
+              </w:rPr>
+              <w:t xml:space="preserve">Para el </w:t>
+            </w:r>
+            <w:r>
+              <w:rPr>
+                <w:lang w:val="es-ES"/>
+              </w:rPr>
+              <w:t xml:space="preserve">MODI </w:t>
+            </w:r>
+            <w:r>
+              <w:rPr>
+                <w:lang w:val="es-419"/>
+              </w:rPr>
+              <w:t xml:space="preserve">se desea un valor acumulado no </w:t>
+            </w:r>
+            <w:r>
+              <w:rPr>
+                <w:lang w:val="es-419"/>
+              </w:rPr>
+              <w:t>menor</w:t>
+            </w:r>
+            <w:r>
+              <w:rPr>
+                <w:lang w:val="es-419"/>
+              </w:rPr>
+              <w:t xml:space="preserve"> de 0.95</w:t>
+            </w:r>
+          </w:p>
+        </w:tc>
+        <w:tc>
+          <w:tcPr>
+            <w:tcW w:w="839" w:type="pct"/>
+          </w:tcPr>
+          <w:p>
+            <w:pPr>
+              <w:rPr>
+                <w:lang w:val="es-ES"/>
+              </w:rPr>
+            </w:pPr>
+            <w:r>
+              <w:t>± 10%</w:t>
+            </w:r>
+          </w:p>
+        </w:tc>
+        <w:tc>
+          <w:tcPr>
+            <w:tcW w:w="425" w:type="pct"/>
+          </w:tcPr>
+          <w:p>
+            <w:pPr>
+              <w:rPr>
+                <w:lang w:val="es-419"/>
+              </w:rPr>
+            </w:pPr>
+            <w:r>
+              <w:rPr>
+                <w:lang w:val="es-419"/>
+              </w:rPr>
+              <w:t xml:space="preserve">Frecuencia, </w:t>
+            </w:r>
+          </w:p>
+          <w:p>
+            <w:pPr>
+              <w:rPr>
+                <w:lang w:val="es-419"/>
+              </w:rPr>
+            </w:pPr>
+            <w:r>
+              <w:rPr>
+                <w:lang w:val="es-419"/>
+              </w:rPr>
+              <w:t xml:space="preserve">Solo al final de la entrega </w:t>
+            </w:r>
+          </w:p>
+        </w:tc>
+        <w:tc>
+          <w:tcPr>
+            <w:tcW w:w="552" w:type="pct"/>
+          </w:tcPr>
+          <w:p>
+            <w:pPr>
+              <w:rPr>
+                <w:lang w:val="es-ES"/>
+              </w:rPr>
+            </w:pPr>
+            <w:r>
+              <w:rPr>
+                <w:lang w:val="es-ES"/>
+              </w:rPr>
+              <w:t>1.0</w:t>
+            </w:r>
+          </w:p>
+        </w:tc>
+        <w:tc>
+          <w:tcPr>
+            <w:tcW w:w="748" w:type="pct"/>
+          </w:tcPr>
+          <w:p>
+            <w:pPr>
+              <w:rPr>
+                <w:lang w:val="es-ES"/>
+              </w:rPr>
+            </w:pPr>
+            <w:r>
+              <w:rPr>
+                <w:lang w:val="es-ES"/>
+              </w:rPr>
+              <w:t xml:space="preserve">Al haber sido planeada con propósito de extender el uso hacia otras regiones y a hospitales públicos la modificabilidad es alta </w:t>
+            </w:r>
           </w:p>
         </w:tc>
       </w:tr>
@@ -1727,106 +2160,249 @@
         </w:trPr>
         <w:tc>
           <w:tcPr>
-            <w:tcW w:w="507" w:type="pct"/>
-          </w:tcPr>
-          <w:p>
-            <w:pPr>
-              <w:rPr>
-                <w:rFonts w:ascii="Verdana" w:hAnsi="Verdana"/>
-                <w:lang w:val="es-ES"/>
-              </w:rPr>
-            </w:pPr>
-          </w:p>
-        </w:tc>
-        <w:tc>
-          <w:tcPr>
-            <w:tcW w:w="542" w:type="pct"/>
-          </w:tcPr>
-          <w:p>
-            <w:pPr>
-              <w:rPr>
-                <w:rFonts w:ascii="Verdana" w:hAnsi="Verdana"/>
-                <w:lang w:val="es-ES"/>
-              </w:rPr>
-            </w:pPr>
-          </w:p>
-        </w:tc>
-        <w:tc>
-          <w:tcPr>
-            <w:tcW w:w="534" w:type="pct"/>
-          </w:tcPr>
-          <w:p>
-            <w:pPr>
-              <w:rPr>
-                <w:rFonts w:ascii="Verdana" w:hAnsi="Verdana"/>
-                <w:lang w:val="es-ES"/>
-              </w:rPr>
-            </w:pPr>
-          </w:p>
-        </w:tc>
-        <w:tc>
-          <w:tcPr>
-            <w:tcW w:w="514" w:type="pct"/>
-          </w:tcPr>
-          <w:p>
-            <w:pPr>
-              <w:rPr>
-                <w:rFonts w:ascii="Verdana" w:hAnsi="Verdana"/>
-                <w:lang w:val="es-ES"/>
-              </w:rPr>
-            </w:pPr>
-          </w:p>
-        </w:tc>
-        <w:tc>
-          <w:tcPr>
-            <w:tcW w:w="1128" w:type="pct"/>
-          </w:tcPr>
-          <w:p>
-            <w:pPr>
-              <w:rPr>
-                <w:rFonts w:ascii="Verdana" w:hAnsi="Verdana"/>
-                <w:lang w:val="es-ES"/>
-              </w:rPr>
-            </w:pPr>
-          </w:p>
-        </w:tc>
-        <w:tc>
-          <w:tcPr>
-            <w:tcW w:w="402" w:type="pct"/>
-          </w:tcPr>
-          <w:p>
-            <w:pPr>
-              <w:rPr>
-                <w:rFonts w:ascii="Verdana" w:hAnsi="Verdana"/>
-                <w:lang w:val="es-ES"/>
-              </w:rPr>
-            </w:pPr>
-          </w:p>
-        </w:tc>
-        <w:tc>
-          <w:tcPr>
-            <w:tcW w:w="588" w:type="pct"/>
-          </w:tcPr>
-          <w:p>
-            <w:pPr>
-              <w:rPr>
-                <w:rFonts w:ascii="Verdana" w:hAnsi="Verdana"/>
-                <w:lang w:val="es-ES"/>
-              </w:rPr>
-            </w:pPr>
-          </w:p>
-        </w:tc>
-        <w:tc>
-          <w:tcPr>
-            <w:tcW w:w="785" w:type="pct"/>
-          </w:tcPr>
-          <w:p>
-            <w:pPr>
-              <w:rPr>
-                <w:rFonts w:ascii="Verdana" w:hAnsi="Verdana"/>
-                <w:lang w:val="es-ES"/>
-              </w:rPr>
-            </w:pPr>
+            <w:tcW w:w="592" w:type="pct"/>
+          </w:tcPr>
+          <w:p>
+            <w:pPr>
+              <w:rPr>
+                <w:lang w:val="es-ES"/>
+              </w:rPr>
+            </w:pPr>
+            <w:r>
+              <w:rPr>
+                <w:lang w:val="es-ES"/>
+              </w:rPr>
+              <w:t xml:space="preserve">Mantenibilidad </w:t>
+            </w:r>
+          </w:p>
+        </w:tc>
+        <w:tc>
+          <w:tcPr>
+            <w:tcW w:w="547" w:type="pct"/>
+          </w:tcPr>
+          <w:p>
+            <w:pPr>
+              <w:rPr>
+                <w:lang w:val="es-ES"/>
+              </w:rPr>
+            </w:pPr>
+            <w:r>
+              <w:rPr>
+                <w:lang w:val="es-ES"/>
+              </w:rPr>
+              <w:t>M</w:t>
+            </w:r>
+            <w:r>
+              <w:rPr>
+                <w:lang w:val="es-ES"/>
+              </w:rPr>
+              <w:t xml:space="preserve">I = Índice </w:t>
+            </w:r>
+            <w:r>
+              <w:rPr>
+                <w:lang w:val="es-ES"/>
+              </w:rPr>
+              <w:t>de</w:t>
+            </w:r>
+            <w:r>
+              <w:rPr>
+                <w:lang w:val="es-ES"/>
+              </w:rPr>
+              <w:t xml:space="preserve"> Mantenibilidad</w:t>
+            </w:r>
+          </w:p>
+        </w:tc>
+        <w:tc>
+          <w:tcPr>
+            <w:tcW w:w="740" w:type="pct"/>
+          </w:tcPr>
+          <w:p>
+            <w:pPr>
+              <w:rPr>
+                <w:lang w:val="es-ES"/>
+              </w:rPr>
+            </w:pPr>
+            <w:r>
+              <w:rPr>
+                <w:lang w:val="es-ES"/>
+              </w:rPr>
+              <w:t xml:space="preserve">Este índice será medido de acuerdo a la </w:t>
+            </w:r>
+            <w:r>
+              <w:rPr>
+                <w:lang w:val="es-ES"/>
+              </w:rPr>
+              <w:t>facilidad</w:t>
+            </w:r>
+            <w:r>
+              <w:rPr>
+                <w:lang w:val="es-ES"/>
+              </w:rPr>
+              <w:t xml:space="preserve"> de que la aplicación </w:t>
+            </w:r>
+            <w:r>
+              <w:rPr>
+                <w:lang w:val="es-ES"/>
+              </w:rPr>
+              <w:t xml:space="preserve">final </w:t>
+            </w:r>
+            <w:r>
+              <w:rPr>
+                <w:lang w:val="es-ES"/>
+              </w:rPr>
+              <w:t xml:space="preserve">pueda ser </w:t>
+            </w:r>
+            <w:r>
+              <w:rPr>
+                <w:lang w:val="es-ES"/>
+              </w:rPr>
+              <w:t xml:space="preserve">dada mantenimiento </w:t>
+            </w:r>
+          </w:p>
+        </w:tc>
+        <w:tc>
+          <w:tcPr>
+            <w:tcW w:w="557" w:type="pct"/>
+          </w:tcPr>
+          <w:p>
+            <w:pPr>
+              <w:rPr>
+                <w:lang w:val="es-ES"/>
+              </w:rPr>
+            </w:pPr>
+            <w:r>
+              <w:rPr>
+                <w:lang w:val="es-419"/>
+              </w:rPr>
+              <w:t xml:space="preserve">Para el </w:t>
+            </w:r>
+            <w:r>
+              <w:rPr>
+                <w:lang w:val="es-ES"/>
+              </w:rPr>
+              <w:t xml:space="preserve">MI </w:t>
+            </w:r>
+            <w:r>
+              <w:rPr>
+                <w:lang w:val="es-419"/>
+              </w:rPr>
+              <w:t xml:space="preserve">se desea un valor acumulado no </w:t>
+            </w:r>
+            <w:r>
+              <w:rPr>
+                <w:lang w:val="es-419"/>
+              </w:rPr>
+              <w:t>menor</w:t>
+            </w:r>
+            <w:r>
+              <w:rPr>
+                <w:lang w:val="es-419"/>
+              </w:rPr>
+              <w:t xml:space="preserve"> de 0.95</w:t>
+            </w:r>
+          </w:p>
+        </w:tc>
+        <w:tc>
+          <w:tcPr>
+            <w:tcW w:w="839" w:type="pct"/>
+          </w:tcPr>
+          <w:p>
+            <w:pPr>
+              <w:rPr>
+                <w:lang w:val="es-ES"/>
+              </w:rPr>
+            </w:pPr>
+            <w:r>
+              <w:t>± 10%</w:t>
+            </w:r>
+          </w:p>
+        </w:tc>
+        <w:tc>
+          <w:tcPr>
+            <w:tcW w:w="425" w:type="pct"/>
+          </w:tcPr>
+          <w:p>
+            <w:pPr>
+              <w:rPr>
+                <w:lang w:val="es-419"/>
+              </w:rPr>
+            </w:pPr>
+            <w:r>
+              <w:rPr>
+                <w:lang w:val="es-419"/>
+              </w:rPr>
+              <w:t xml:space="preserve">Frecuencia, </w:t>
+            </w:r>
+            <w:r>
+              <w:rPr>
+                <w:lang w:val="es-419"/>
+              </w:rPr>
+              <w:t>por hito</w:t>
+            </w:r>
+          </w:p>
+          <w:p>
+            <w:pPr>
+              <w:rPr>
+                <w:lang w:val="es-419"/>
+              </w:rPr>
+            </w:pPr>
+          </w:p>
+        </w:tc>
+        <w:tc>
+          <w:tcPr>
+            <w:tcW w:w="552" w:type="pct"/>
+          </w:tcPr>
+          <w:p>
+            <w:pPr>
+              <w:rPr>
+                <w:lang w:val="es-ES"/>
+              </w:rPr>
+            </w:pPr>
+            <w:r>
+              <w:rPr>
+                <w:lang w:val="es-ES"/>
+              </w:rPr>
+              <w:t>0</w:t>
+            </w:r>
+            <w:r>
+              <w:rPr>
+                <w:lang w:val="es-ES"/>
+              </w:rPr>
+              <w:t>.</w:t>
+            </w:r>
+            <w:r>
+              <w:rPr>
+                <w:lang w:val="es-ES"/>
+              </w:rPr>
+              <w:t>9</w:t>
+            </w:r>
+          </w:p>
+        </w:tc>
+        <w:tc>
+          <w:tcPr>
+            <w:tcW w:w="748" w:type="pct"/>
+          </w:tcPr>
+          <w:p>
+            <w:pPr>
+              <w:rPr>
+                <w:lang w:val="es-ES"/>
+              </w:rPr>
+            </w:pPr>
+            <w:r>
+              <w:rPr>
+                <w:lang w:val="es-ES"/>
+              </w:rPr>
+              <w:t xml:space="preserve">El índice de mantenimiento se encuentra en el límite previsto debido a que se prevé que el mantenimiento presente cierta </w:t>
+            </w:r>
+            <w:r>
+              <w:rPr>
+                <w:lang w:val="es-ES"/>
+              </w:rPr>
+              <w:lastRenderedPageBreak/>
+              <w:t>dificultad con las conexiones a base de datos.</w:t>
+            </w:r>
+            <w:bookmarkStart w:id="0" w:name="_GoBack"/>
+            <w:bookmarkEnd w:id="0"/>
           </w:p>
         </w:tc>
       </w:tr>
@@ -1837,103 +2413,95 @@
         </w:trPr>
         <w:tc>
           <w:tcPr>
-            <w:tcW w:w="507" w:type="pct"/>
-          </w:tcPr>
-          <w:p>
-            <w:pPr>
-              <w:rPr>
-                <w:rFonts w:ascii="Verdana" w:hAnsi="Verdana"/>
-                <w:lang w:val="es-ES"/>
-              </w:rPr>
-            </w:pPr>
-          </w:p>
-        </w:tc>
-        <w:tc>
-          <w:tcPr>
-            <w:tcW w:w="542" w:type="pct"/>
-          </w:tcPr>
-          <w:p>
-            <w:pPr>
-              <w:rPr>
-                <w:rFonts w:ascii="Verdana" w:hAnsi="Verdana"/>
-                <w:lang w:val="es-ES"/>
-              </w:rPr>
-            </w:pPr>
-          </w:p>
-        </w:tc>
-        <w:tc>
-          <w:tcPr>
-            <w:tcW w:w="534" w:type="pct"/>
-          </w:tcPr>
-          <w:p>
-            <w:pPr>
-              <w:rPr>
-                <w:rFonts w:ascii="Verdana" w:hAnsi="Verdana"/>
-                <w:lang w:val="es-ES"/>
-              </w:rPr>
-            </w:pPr>
-          </w:p>
-        </w:tc>
-        <w:tc>
-          <w:tcPr>
-            <w:tcW w:w="514" w:type="pct"/>
-          </w:tcPr>
-          <w:p>
-            <w:pPr>
-              <w:rPr>
-                <w:rFonts w:ascii="Verdana" w:hAnsi="Verdana"/>
-                <w:lang w:val="es-ES"/>
-              </w:rPr>
-            </w:pPr>
-          </w:p>
-        </w:tc>
-        <w:tc>
-          <w:tcPr>
-            <w:tcW w:w="1128" w:type="pct"/>
-          </w:tcPr>
-          <w:p>
-            <w:pPr>
-              <w:rPr>
-                <w:rFonts w:ascii="Verdana" w:hAnsi="Verdana"/>
-                <w:lang w:val="es-ES"/>
-              </w:rPr>
-            </w:pPr>
-          </w:p>
-        </w:tc>
-        <w:tc>
-          <w:tcPr>
-            <w:tcW w:w="402" w:type="pct"/>
-          </w:tcPr>
-          <w:p>
-            <w:pPr>
-              <w:rPr>
-                <w:rFonts w:ascii="Verdana" w:hAnsi="Verdana"/>
-                <w:lang w:val="es-ES"/>
-              </w:rPr>
-            </w:pPr>
-          </w:p>
-        </w:tc>
-        <w:tc>
-          <w:tcPr>
-            <w:tcW w:w="588" w:type="pct"/>
-          </w:tcPr>
-          <w:p>
-            <w:pPr>
-              <w:rPr>
-                <w:rFonts w:ascii="Verdana" w:hAnsi="Verdana"/>
-                <w:lang w:val="es-ES"/>
-              </w:rPr>
-            </w:pPr>
-          </w:p>
-        </w:tc>
-        <w:tc>
-          <w:tcPr>
-            <w:tcW w:w="785" w:type="pct"/>
-          </w:tcPr>
-          <w:p>
-            <w:pPr>
-              <w:rPr>
-                <w:rFonts w:ascii="Verdana" w:hAnsi="Verdana"/>
+            <w:tcW w:w="592" w:type="pct"/>
+          </w:tcPr>
+          <w:p>
+            <w:pPr>
+              <w:rPr>
+                <w:lang w:val="es-ES"/>
+              </w:rPr>
+            </w:pPr>
+          </w:p>
+        </w:tc>
+        <w:tc>
+          <w:tcPr>
+            <w:tcW w:w="547" w:type="pct"/>
+          </w:tcPr>
+          <w:p>
+            <w:pPr>
+              <w:rPr>
+                <w:lang w:val="es-ES"/>
+              </w:rPr>
+            </w:pPr>
+          </w:p>
+        </w:tc>
+        <w:tc>
+          <w:tcPr>
+            <w:tcW w:w="740" w:type="pct"/>
+          </w:tcPr>
+          <w:p>
+            <w:pPr>
+              <w:rPr>
+                <w:lang w:val="es-ES"/>
+              </w:rPr>
+            </w:pPr>
+          </w:p>
+        </w:tc>
+        <w:tc>
+          <w:tcPr>
+            <w:tcW w:w="557" w:type="pct"/>
+          </w:tcPr>
+          <w:p>
+            <w:pPr>
+              <w:rPr>
+                <w:lang w:val="es-ES"/>
+              </w:rPr>
+            </w:pPr>
+          </w:p>
+        </w:tc>
+        <w:tc>
+          <w:tcPr>
+            <w:tcW w:w="839" w:type="pct"/>
+          </w:tcPr>
+          <w:p>
+            <w:pPr>
+              <w:rPr>
+                <w:lang w:val="es-ES"/>
+              </w:rPr>
+            </w:pPr>
+          </w:p>
+        </w:tc>
+        <w:tc>
+          <w:tcPr>
+            <w:tcW w:w="425" w:type="pct"/>
+          </w:tcPr>
+          <w:p>
+            <w:pPr>
+              <w:rPr>
+                <w:lang w:val="es-ES"/>
+              </w:rPr>
+            </w:pPr>
+          </w:p>
+        </w:tc>
+        <w:tc>
+          <w:tcPr>
+            <w:tcW w:w="552" w:type="pct"/>
+          </w:tcPr>
+          <w:p>
+            <w:pPr>
+              <w:rPr>
+                <w:lang w:val="es-ES"/>
+              </w:rPr>
+            </w:pPr>
+          </w:p>
+        </w:tc>
+        <w:tc>
+          <w:tcPr>
+            <w:tcW w:w="748" w:type="pct"/>
+          </w:tcPr>
+          <w:p>
+            <w:pPr>
+              <w:rPr>
                 <w:lang w:val="es-ES"/>
               </w:rPr>
             </w:pPr>
@@ -1945,7 +2513,6 @@
       <w:pPr>
         <w:ind w:left="142"/>
         <w:rPr>
-          <w:rFonts w:ascii="Verdana" w:hAnsi="Verdana"/>
           <w:b/>
           <w:lang w:val="es-ES"/>
         </w:rPr>
@@ -1955,7 +2522,6 @@
       <w:pPr>
         <w:jc w:val="both"/>
         <w:rPr>
-          <w:rFonts w:ascii="Verdana" w:hAnsi="Verdana"/>
           <w:i/>
           <w:lang w:val="es-PE"/>
         </w:rPr>
@@ -1969,14 +2535,12 @@
         <w:adjustRightInd/>
         <w:textAlignment w:val="auto"/>
         <w:rPr>
-          <w:rFonts w:ascii="Verdana" w:hAnsi="Verdana"/>
           <w:i/>
           <w:lang w:val="es-PE"/>
         </w:rPr>
       </w:pPr>
       <w:r>
         <w:rPr>
-          <w:rFonts w:ascii="Verdana" w:hAnsi="Verdana"/>
           <w:i/>
           <w:lang w:val="es-PE"/>
         </w:rPr>
@@ -1987,7 +2551,6 @@
       <w:pPr>
         <w:ind w:left="142"/>
         <w:rPr>
-          <w:rFonts w:ascii="Verdana" w:hAnsi="Verdana"/>
           <w:b/>
           <w:smallCaps/>
           <w:sz w:val="18"/>
@@ -1997,7 +2560,6 @@
       </w:pPr>
       <w:r>
         <w:rPr>
-          <w:rFonts w:ascii="Verdana" w:hAnsi="Verdana"/>
           <w:b/>
           <w:smallCaps/>
           <w:sz w:val="18"/>
@@ -2009,7 +2571,6 @@
       </w:r>
       <w:r>
         <w:rPr>
-          <w:rFonts w:ascii="Verdana" w:hAnsi="Verdana"/>
           <w:i/>
           <w:smallCaps/>
           <w:sz w:val="18"/>
@@ -2023,7 +2584,6 @@
       <w:pPr>
         <w:ind w:left="142"/>
         <w:rPr>
-          <w:rFonts w:ascii="Verdana" w:hAnsi="Verdana"/>
           <w:b/>
           <w:smallCaps/>
           <w:sz w:val="18"/>
@@ -2041,7 +2601,6 @@
         <w:ind w:left="142" w:hanging="142"/>
         <w:jc w:val="both"/>
         <w:rPr>
-          <w:rFonts w:ascii="Verdana" w:hAnsi="Verdana"/>
           <w:b/>
           <w:smallCaps/>
           <w:sz w:val="18"/>
@@ -2051,7 +2610,6 @@
       </w:pPr>
       <w:r>
         <w:rPr>
-          <w:rFonts w:ascii="Verdana" w:hAnsi="Verdana"/>
           <w:b/>
           <w:smallCaps/>
           <w:sz w:val="18"/>
@@ -2062,7 +2620,6 @@
       </w:r>
       <w:r>
         <w:rPr>
-          <w:rFonts w:ascii="Verdana" w:hAnsi="Verdana"/>
           <w:i/>
           <w:smallCaps/>
           <w:sz w:val="18"/>
@@ -2081,7 +2638,6 @@
         <w:ind w:left="142" w:hanging="142"/>
         <w:jc w:val="both"/>
         <w:rPr>
-          <w:rFonts w:ascii="Verdana" w:hAnsi="Verdana"/>
           <w:i/>
           <w:smallCaps/>
           <w:sz w:val="18"/>
@@ -2091,7 +2647,6 @@
       </w:pPr>
       <w:r>
         <w:rPr>
-          <w:rFonts w:ascii="Verdana" w:hAnsi="Verdana"/>
           <w:b/>
           <w:smallCaps/>
           <w:sz w:val="18"/>
@@ -2102,7 +2657,6 @@
       </w:r>
       <w:r>
         <w:rPr>
-          <w:rFonts w:ascii="Verdana" w:hAnsi="Verdana"/>
           <w:smallCaps/>
           <w:sz w:val="18"/>
           <w:szCs w:val="18"/>
@@ -2112,7 +2666,6 @@
       </w:r>
       <w:r>
         <w:rPr>
-          <w:rFonts w:ascii="Verdana" w:hAnsi="Verdana"/>
           <w:i/>
           <w:smallCaps/>
           <w:sz w:val="18"/>
@@ -2131,7 +2684,6 @@
         <w:ind w:left="142" w:hanging="142"/>
         <w:jc w:val="both"/>
         <w:rPr>
-          <w:rFonts w:ascii="Verdana" w:hAnsi="Verdana"/>
           <w:i/>
           <w:smallCaps/>
           <w:sz w:val="18"/>
@@ -2141,7 +2693,6 @@
       </w:pPr>
       <w:r>
         <w:rPr>
-          <w:rFonts w:ascii="Verdana" w:hAnsi="Verdana"/>
           <w:b/>
           <w:smallCaps/>
           <w:sz w:val="18"/>
@@ -2152,7 +2703,6 @@
       </w:r>
       <w:r>
         <w:rPr>
-          <w:rFonts w:ascii="Verdana" w:hAnsi="Verdana"/>
           <w:i/>
           <w:smallCaps/>
           <w:sz w:val="18"/>
@@ -2171,7 +2721,6 @@
         <w:ind w:left="142" w:hanging="142"/>
         <w:jc w:val="both"/>
         <w:rPr>
-          <w:rFonts w:ascii="Verdana" w:hAnsi="Verdana"/>
           <w:i/>
           <w:smallCaps/>
           <w:sz w:val="18"/>
@@ -2181,7 +2730,6 @@
       </w:pPr>
       <w:r>
         <w:rPr>
-          <w:rFonts w:ascii="Verdana" w:hAnsi="Verdana"/>
           <w:b/>
           <w:smallCaps/>
           <w:sz w:val="18"/>
@@ -2192,7 +2740,6 @@
       </w:r>
       <w:r>
         <w:rPr>
-          <w:rFonts w:ascii="Verdana" w:hAnsi="Verdana"/>
           <w:smallCaps/>
           <w:sz w:val="18"/>
           <w:szCs w:val="18"/>
@@ -2202,7 +2749,6 @@
       </w:r>
       <w:r>
         <w:rPr>
-          <w:rFonts w:ascii="Verdana" w:hAnsi="Verdana"/>
           <w:i/>
           <w:smallCaps/>
           <w:sz w:val="18"/>
@@ -2221,7 +2767,6 @@
         <w:ind w:left="142" w:hanging="142"/>
         <w:jc w:val="both"/>
         <w:rPr>
-          <w:rFonts w:ascii="Verdana" w:hAnsi="Verdana"/>
           <w:i/>
           <w:smallCaps/>
           <w:sz w:val="18"/>
@@ -2231,7 +2776,6 @@
       </w:pPr>
       <w:r>
         <w:rPr>
-          <w:rFonts w:ascii="Verdana" w:hAnsi="Verdana"/>
           <w:b/>
           <w:smallCaps/>
           <w:sz w:val="18"/>
@@ -2242,7 +2786,6 @@
       </w:r>
       <w:r>
         <w:rPr>
-          <w:rFonts w:ascii="Verdana" w:hAnsi="Verdana"/>
           <w:i/>
           <w:smallCaps/>
           <w:sz w:val="18"/>
@@ -2266,7 +2809,6 @@
         <w:jc w:val="both"/>
         <w:textAlignment w:val="auto"/>
         <w:rPr>
-          <w:rFonts w:ascii="Verdana" w:hAnsi="Verdana"/>
           <w:i/>
           <w:smallCaps/>
           <w:sz w:val="18"/>
@@ -2276,7 +2818,6 @@
       </w:pPr>
       <w:r>
         <w:rPr>
-          <w:rFonts w:ascii="Verdana" w:hAnsi="Verdana"/>
           <w:b/>
           <w:smallCaps/>
           <w:sz w:val="18"/>
@@ -2287,7 +2828,6 @@
       </w:r>
       <w:r>
         <w:rPr>
-          <w:rFonts w:ascii="Verdana" w:hAnsi="Verdana"/>
           <w:smallCaps/>
           <w:sz w:val="18"/>
           <w:szCs w:val="18"/>
@@ -2297,7 +2837,6 @@
       </w:r>
       <w:r>
         <w:rPr>
-          <w:rFonts w:ascii="Verdana" w:hAnsi="Verdana"/>
           <w:i/>
           <w:smallCaps/>
           <w:sz w:val="18"/>
@@ -2321,7 +2860,6 @@
         <w:jc w:val="both"/>
         <w:textAlignment w:val="auto"/>
         <w:rPr>
-          <w:rFonts w:ascii="Verdana" w:hAnsi="Verdana"/>
           <w:i/>
           <w:smallCaps/>
           <w:sz w:val="18"/>
@@ -2331,7 +2869,6 @@
       </w:pPr>
       <w:r>
         <w:rPr>
-          <w:rFonts w:ascii="Verdana" w:hAnsi="Verdana"/>
           <w:b/>
           <w:smallCaps/>
           <w:sz w:val="18"/>
@@ -2342,7 +2879,6 @@
       </w:r>
       <w:r>
         <w:rPr>
-          <w:rFonts w:ascii="Verdana" w:hAnsi="Verdana"/>
           <w:i/>
           <w:smallCaps/>
           <w:sz w:val="18"/>
@@ -2369,7 +2905,7 @@
 </file>
 
 <file path=word/endnotes.xml><?xml version="1.0" encoding="utf-8"?>
-<w:endnotes xmlns:wpc="http://schemas.microsoft.com/office/word/2010/wordprocessingCanvas" xmlns:cx="http://schemas.microsoft.com/office/drawing/2014/chartex" xmlns:mc="http://schemas.openxmlformats.org/markup-compatibility/2006" xmlns:o="urn:schemas-microsoft-com:office:office" xmlns:r="http://schemas.openxmlformats.org/officeDocument/2006/relationships" xmlns:m="http://schemas.openxmlformats.org/officeDocument/2006/math" xmlns:v="urn:schemas-microsoft-com:vml" xmlns:wp14="http://schemas.microsoft.com/office/word/2010/wordprocessingDrawing" xmlns:wp="http://schemas.openxmlformats.org/drawingml/2006/wordprocessingDrawing" xmlns:w10="urn:schemas-microsoft-com:office:word" xmlns:w="http://schemas.openxmlformats.org/wordprocessingml/2006/main" xmlns:w14="http://schemas.microsoft.com/office/word/2010/wordml" xmlns:w15="http://schemas.microsoft.com/office/word/2012/wordml" xmlns:w16se="http://schemas.microsoft.com/office/word/2015/wordml/symex" xmlns:wpg="http://schemas.microsoft.com/office/word/2010/wordprocessingGroup" xmlns:wpi="http://schemas.microsoft.com/office/word/2010/wordprocessingInk" xmlns:wne="http://schemas.microsoft.com/office/word/2006/wordml" xmlns:wps="http://schemas.microsoft.com/office/word/2010/wordprocessingShape" mc:Ignorable="w14 w15 w16se wp14">
+<w:endnotes xmlns:wpc="http://schemas.microsoft.com/office/word/2010/wordprocessingCanvas" xmlns:cx="http://schemas.microsoft.com/office/drawing/2014/chartex" xmlns:cx1="http://schemas.microsoft.com/office/drawing/2015/9/8/chartex" xmlns:mc="http://schemas.openxmlformats.org/markup-compatibility/2006" xmlns:o="urn:schemas-microsoft-com:office:office" xmlns:r="http://schemas.openxmlformats.org/officeDocument/2006/relationships" xmlns:m="http://schemas.openxmlformats.org/officeDocument/2006/math" xmlns:v="urn:schemas-microsoft-com:vml" xmlns:wp14="http://schemas.microsoft.com/office/word/2010/wordprocessingDrawing" xmlns:wp="http://schemas.openxmlformats.org/drawingml/2006/wordprocessingDrawing" xmlns:w10="urn:schemas-microsoft-com:office:word" xmlns:w="http://schemas.openxmlformats.org/wordprocessingml/2006/main" xmlns:w14="http://schemas.microsoft.com/office/word/2010/wordml" xmlns:w15="http://schemas.microsoft.com/office/word/2012/wordml" xmlns:w16se="http://schemas.microsoft.com/office/word/2015/wordml/symex" xmlns:wpg="http://schemas.microsoft.com/office/word/2010/wordprocessingGroup" xmlns:wpi="http://schemas.microsoft.com/office/word/2010/wordprocessingInk" xmlns:wne="http://schemas.microsoft.com/office/word/2006/wordml" xmlns:wps="http://schemas.microsoft.com/office/word/2010/wordprocessingShape" mc:Ignorable="w14 w15 w16se wp14">
   <w:endnote w:type="separator" w:id="-1">
     <w:p>
       <w:pPr>
@@ -2394,7 +2930,7 @@
 </file>
 
 <file path=word/footer1.xml><?xml version="1.0" encoding="utf-8"?>
-<w:ftr xmlns:wpc="http://schemas.microsoft.com/office/word/2010/wordprocessingCanvas" xmlns:cx="http://schemas.microsoft.com/office/drawing/2014/chartex" xmlns:mc="http://schemas.openxmlformats.org/markup-compatibility/2006" xmlns:o="urn:schemas-microsoft-com:office:office" xmlns:r="http://schemas.openxmlformats.org/officeDocument/2006/relationships" xmlns:m="http://schemas.openxmlformats.org/officeDocument/2006/math" xmlns:v="urn:schemas-microsoft-com:vml" xmlns:wp14="http://schemas.microsoft.com/office/word/2010/wordprocessingDrawing" xmlns:wp="http://schemas.openxmlformats.org/drawingml/2006/wordprocessingDrawing" xmlns:w10="urn:schemas-microsoft-com:office:word" xmlns:w="http://schemas.openxmlformats.org/wordprocessingml/2006/main" xmlns:w14="http://schemas.microsoft.com/office/word/2010/wordml" xmlns:w15="http://schemas.microsoft.com/office/word/2012/wordml" xmlns:w16se="http://schemas.microsoft.com/office/word/2015/wordml/symex" xmlns:wpg="http://schemas.microsoft.com/office/word/2010/wordprocessingGroup" xmlns:wpi="http://schemas.microsoft.com/office/word/2010/wordprocessingInk" xmlns:wne="http://schemas.microsoft.com/office/word/2006/wordml" xmlns:wps="http://schemas.microsoft.com/office/word/2010/wordprocessingShape" mc:Ignorable="w14 w15 w16se wp14">
+<w:ftr xmlns:wpc="http://schemas.microsoft.com/office/word/2010/wordprocessingCanvas" xmlns:cx="http://schemas.microsoft.com/office/drawing/2014/chartex" xmlns:cx1="http://schemas.microsoft.com/office/drawing/2015/9/8/chartex" xmlns:mc="http://schemas.openxmlformats.org/markup-compatibility/2006" xmlns:o="urn:schemas-microsoft-com:office:office" xmlns:r="http://schemas.openxmlformats.org/officeDocument/2006/relationships" xmlns:m="http://schemas.openxmlformats.org/officeDocument/2006/math" xmlns:v="urn:schemas-microsoft-com:vml" xmlns:wp14="http://schemas.microsoft.com/office/word/2010/wordprocessingDrawing" xmlns:wp="http://schemas.openxmlformats.org/drawingml/2006/wordprocessingDrawing" xmlns:w10="urn:schemas-microsoft-com:office:word" xmlns:w="http://schemas.openxmlformats.org/wordprocessingml/2006/main" xmlns:w14="http://schemas.microsoft.com/office/word/2010/wordml" xmlns:w15="http://schemas.microsoft.com/office/word/2012/wordml" xmlns:w16se="http://schemas.microsoft.com/office/word/2015/wordml/symex" xmlns:wpg="http://schemas.microsoft.com/office/word/2010/wordprocessingGroup" xmlns:wpi="http://schemas.microsoft.com/office/word/2010/wordprocessingInk" xmlns:wne="http://schemas.microsoft.com/office/word/2006/wordml" xmlns:wps="http://schemas.microsoft.com/office/word/2010/wordprocessingShape" mc:Ignorable="w14 w15 w16se wp14">
   <w:tbl>
     <w:tblPr>
       <w:tblW w:w="12957" w:type="dxa"/>
@@ -2446,17 +2982,7 @@
               <w:szCs w:val="14"/>
               <w:lang w:val="es-ES"/>
             </w:rPr>
-            <w:t xml:space="preserve">PMI </w:t>
-          </w:r>
-          <w:proofErr w:type="spellStart"/>
-          <w:r>
-            <w:rPr>
-              <w:rFonts w:ascii="Verdana" w:hAnsi="Verdana"/>
-              <w:sz w:val="14"/>
-              <w:szCs w:val="14"/>
-              <w:lang w:val="es-ES"/>
-            </w:rPr>
-            <w:t>Registe</w:t>
+            <w:t>PMI Registe</w:t>
           </w:r>
           <w:r>
             <w:rPr>
@@ -2465,57 +2991,7 @@
               <w:szCs w:val="14"/>
               <w:lang w:val="es-ES"/>
             </w:rPr>
-            <w:t>red</w:t>
-          </w:r>
-          <w:proofErr w:type="spellEnd"/>
-          <w:r>
-            <w:rPr>
-              <w:rFonts w:ascii="Verdana" w:hAnsi="Verdana"/>
-              <w:sz w:val="14"/>
-              <w:szCs w:val="14"/>
-              <w:lang w:val="es-ES"/>
-            </w:rPr>
-            <w:t xml:space="preserve"> </w:t>
-          </w:r>
-          <w:proofErr w:type="spellStart"/>
-          <w:r>
-            <w:rPr>
-              <w:rFonts w:ascii="Verdana" w:hAnsi="Verdana"/>
-              <w:sz w:val="14"/>
-              <w:szCs w:val="14"/>
-              <w:lang w:val="es-ES"/>
-            </w:rPr>
-            <w:t>Education</w:t>
-          </w:r>
-          <w:proofErr w:type="spellEnd"/>
-          <w:r>
-            <w:rPr>
-              <w:rFonts w:ascii="Verdana" w:hAnsi="Verdana"/>
-              <w:sz w:val="14"/>
-              <w:szCs w:val="14"/>
-              <w:lang w:val="es-ES"/>
-            </w:rPr>
-            <w:t xml:space="preserve"> </w:t>
-          </w:r>
-          <w:proofErr w:type="spellStart"/>
-          <w:r>
-            <w:rPr>
-              <w:rFonts w:ascii="Verdana" w:hAnsi="Verdana"/>
-              <w:sz w:val="14"/>
-              <w:szCs w:val="14"/>
-              <w:lang w:val="es-ES"/>
-            </w:rPr>
-            <w:t>Provider</w:t>
-          </w:r>
-          <w:proofErr w:type="spellEnd"/>
-          <w:r>
-            <w:rPr>
-              <w:rFonts w:ascii="Verdana" w:hAnsi="Verdana"/>
-              <w:sz w:val="14"/>
-              <w:szCs w:val="14"/>
-              <w:lang w:val="es-ES"/>
-            </w:rPr>
-            <w:t xml:space="preserve"> es una</w:t>
+            <w:t>red Education Provider es una</w:t>
           </w:r>
           <w:r>
             <w:rPr>
@@ -2524,27 +3000,7 @@
               <w:szCs w:val="14"/>
               <w:lang w:val="es-ES"/>
             </w:rPr>
-            <w:t xml:space="preserve"> marca registrada del Project Management </w:t>
-          </w:r>
-          <w:proofErr w:type="spellStart"/>
-          <w:r>
-            <w:rPr>
-              <w:rFonts w:ascii="Verdana" w:hAnsi="Verdana"/>
-              <w:sz w:val="14"/>
-              <w:szCs w:val="14"/>
-              <w:lang w:val="es-ES"/>
-            </w:rPr>
-            <w:t>Institute</w:t>
-          </w:r>
-          <w:proofErr w:type="spellEnd"/>
-          <w:r>
-            <w:rPr>
-              <w:rFonts w:ascii="Verdana" w:hAnsi="Verdana"/>
-              <w:sz w:val="14"/>
-              <w:szCs w:val="14"/>
-              <w:lang w:val="es-ES"/>
-            </w:rPr>
-            <w:t>, Inc.</w:t>
+            <w:t xml:space="preserve"> marca registrada del Project Management Institute, Inc.</w:t>
           </w:r>
         </w:p>
       </w:tc>
@@ -2563,7 +3019,7 @@
 </file>
 
 <file path=word/footer2.xml><?xml version="1.0" encoding="utf-8"?>
-<w:ftr xmlns:wpc="http://schemas.microsoft.com/office/word/2010/wordprocessingCanvas" xmlns:cx="http://schemas.microsoft.com/office/drawing/2014/chartex" xmlns:mc="http://schemas.openxmlformats.org/markup-compatibility/2006" xmlns:o="urn:schemas-microsoft-com:office:office" xmlns:r="http://schemas.openxmlformats.org/officeDocument/2006/relationships" xmlns:m="http://schemas.openxmlformats.org/officeDocument/2006/math" xmlns:v="urn:schemas-microsoft-com:vml" xmlns:wp14="http://schemas.microsoft.com/office/word/2010/wordprocessingDrawing" xmlns:wp="http://schemas.openxmlformats.org/drawingml/2006/wordprocessingDrawing" xmlns:w10="urn:schemas-microsoft-com:office:word" xmlns:w="http://schemas.openxmlformats.org/wordprocessingml/2006/main" xmlns:w14="http://schemas.microsoft.com/office/word/2010/wordml" xmlns:w15="http://schemas.microsoft.com/office/word/2012/wordml" xmlns:w16se="http://schemas.microsoft.com/office/word/2015/wordml/symex" xmlns:wpg="http://schemas.microsoft.com/office/word/2010/wordprocessingGroup" xmlns:wpi="http://schemas.microsoft.com/office/word/2010/wordprocessingInk" xmlns:wne="http://schemas.microsoft.com/office/word/2006/wordml" xmlns:wps="http://schemas.microsoft.com/office/word/2010/wordprocessingShape" mc:Ignorable="w14 w15 w16se wp14">
+<w:ftr xmlns:wpc="http://schemas.microsoft.com/office/word/2010/wordprocessingCanvas" xmlns:cx="http://schemas.microsoft.com/office/drawing/2014/chartex" xmlns:cx1="http://schemas.microsoft.com/office/drawing/2015/9/8/chartex" xmlns:mc="http://schemas.openxmlformats.org/markup-compatibility/2006" xmlns:o="urn:schemas-microsoft-com:office:office" xmlns:r="http://schemas.openxmlformats.org/officeDocument/2006/relationships" xmlns:m="http://schemas.openxmlformats.org/officeDocument/2006/math" xmlns:v="urn:schemas-microsoft-com:vml" xmlns:wp14="http://schemas.microsoft.com/office/word/2010/wordprocessingDrawing" xmlns:wp="http://schemas.openxmlformats.org/drawingml/2006/wordprocessingDrawing" xmlns:w10="urn:schemas-microsoft-com:office:word" xmlns:w="http://schemas.openxmlformats.org/wordprocessingml/2006/main" xmlns:w14="http://schemas.microsoft.com/office/word/2010/wordml" xmlns:w15="http://schemas.microsoft.com/office/word/2012/wordml" xmlns:w16se="http://schemas.microsoft.com/office/word/2015/wordml/symex" xmlns:wpg="http://schemas.microsoft.com/office/word/2010/wordprocessingGroup" xmlns:wpi="http://schemas.microsoft.com/office/word/2010/wordprocessingInk" xmlns:wne="http://schemas.microsoft.com/office/word/2006/wordml" xmlns:wps="http://schemas.microsoft.com/office/word/2010/wordprocessingShape" mc:Ignorable="w14 w15 w16se wp14">
   <w:tbl>
     <w:tblPr>
       <w:tblW w:w="12957" w:type="dxa"/>
@@ -2585,63 +3041,6 @@
         <w:tcPr>
           <w:tcW w:w="12957" w:type="dxa"/>
         </w:tcPr>
-        <w:p>
-          <w:pPr>
-            <w:pStyle w:val="Piedepgina"/>
-            <w:tabs>
-              <w:tab w:val="left" w:pos="993"/>
-            </w:tabs>
-            <w:jc w:val="center"/>
-            <w:rPr>
-              <w:rFonts w:ascii="Verdana" w:hAnsi="Verdana"/>
-              <w:sz w:val="16"/>
-              <w:szCs w:val="16"/>
-              <w:lang w:val="pt-BR"/>
-            </w:rPr>
-          </w:pPr>
-          <w:r>
-            <w:rPr>
-              <w:rFonts w:ascii="Verdana" w:hAnsi="Verdana"/>
-              <w:sz w:val="16"/>
-              <w:szCs w:val="16"/>
-              <w:lang w:val="es-ES"/>
-            </w:rPr>
-            <w:t xml:space="preserve">Contacto: </w:t>
-          </w:r>
-          <w:hyperlink r:id="rId1" w:history="1">
-            <w:r>
-              <w:rPr>
-                <w:rStyle w:val="Hipervnculo"/>
-                <w:rFonts w:ascii="Verdana" w:hAnsi="Verdana"/>
-                <w:sz w:val="16"/>
-                <w:szCs w:val="16"/>
-                <w:lang w:val="es-ES"/>
-              </w:rPr>
-              <w:t>informes@dharma-consulting.com</w:t>
-            </w:r>
-          </w:hyperlink>
-          <w:r>
-            <w:rPr>
-              <w:rFonts w:ascii="Verdana" w:hAnsi="Verdana"/>
-              <w:sz w:val="16"/>
-              <w:szCs w:val="16"/>
-              <w:lang w:val="es-ES"/>
-            </w:rPr>
-            <w:t xml:space="preserve">  Página Web: </w:t>
-          </w:r>
-          <w:hyperlink r:id="rId2" w:history="1">
-            <w:r>
-              <w:rPr>
-                <w:rStyle w:val="Hipervnculo"/>
-                <w:rFonts w:ascii="Verdana" w:hAnsi="Verdana"/>
-                <w:sz w:val="16"/>
-                <w:szCs w:val="16"/>
-                <w:lang w:val="es-ES"/>
-              </w:rPr>
-              <w:t>www.dharmacon.net</w:t>
-            </w:r>
-          </w:hyperlink>
-        </w:p>
         <w:p>
           <w:pPr>
             <w:pStyle w:val="Piedepgina"/>
@@ -2677,322 +3076,11 @@
             <w:jc w:val="center"/>
             <w:rPr>
               <w:rFonts w:ascii="Verdana" w:hAnsi="Verdana"/>
-              <w:sz w:val="14"/>
-              <w:szCs w:val="16"/>
-              <w:lang w:val="es-ES"/>
-            </w:rPr>
-          </w:pPr>
-          <w:r>
-            <w:rPr>
-              <w:rFonts w:ascii="Verdana" w:hAnsi="Verdana"/>
-              <w:sz w:val="14"/>
-              <w:szCs w:val="14"/>
-              <w:lang w:val="es-ES"/>
-            </w:rPr>
-            <w:t xml:space="preserve">El logotipo </w:t>
-          </w:r>
-          <w:r>
-            <w:rPr>
-              <w:rFonts w:ascii="Verdana" w:hAnsi="Verdana"/>
-              <w:sz w:val="14"/>
-              <w:szCs w:val="14"/>
-              <w:lang w:val="es-ES"/>
-            </w:rPr>
-            <w:t xml:space="preserve">PMI </w:t>
-          </w:r>
-          <w:proofErr w:type="spellStart"/>
-          <w:r>
-            <w:rPr>
-              <w:rFonts w:ascii="Verdana" w:hAnsi="Verdana"/>
-              <w:sz w:val="14"/>
-              <w:szCs w:val="14"/>
-              <w:lang w:val="es-ES"/>
-            </w:rPr>
-            <w:t>Registe</w:t>
-          </w:r>
-          <w:r>
-            <w:rPr>
-              <w:rFonts w:ascii="Verdana" w:hAnsi="Verdana"/>
-              <w:sz w:val="14"/>
-              <w:szCs w:val="14"/>
-              <w:lang w:val="es-ES"/>
-            </w:rPr>
-            <w:t>red</w:t>
-          </w:r>
-          <w:proofErr w:type="spellEnd"/>
-          <w:r>
-            <w:rPr>
-              <w:rFonts w:ascii="Verdana" w:hAnsi="Verdana"/>
-              <w:sz w:val="14"/>
-              <w:szCs w:val="14"/>
-              <w:lang w:val="es-ES"/>
-            </w:rPr>
-            <w:t xml:space="preserve"> </w:t>
-          </w:r>
-          <w:proofErr w:type="spellStart"/>
-          <w:r>
-            <w:rPr>
-              <w:rFonts w:ascii="Verdana" w:hAnsi="Verdana"/>
-              <w:sz w:val="14"/>
-              <w:szCs w:val="14"/>
-              <w:lang w:val="es-ES"/>
-            </w:rPr>
-            <w:t>Education</w:t>
-          </w:r>
-          <w:proofErr w:type="spellEnd"/>
-          <w:r>
-            <w:rPr>
-              <w:rFonts w:ascii="Verdana" w:hAnsi="Verdana"/>
-              <w:sz w:val="14"/>
-              <w:szCs w:val="14"/>
-              <w:lang w:val="es-ES"/>
-            </w:rPr>
-            <w:t xml:space="preserve"> </w:t>
-          </w:r>
-          <w:proofErr w:type="spellStart"/>
-          <w:r>
-            <w:rPr>
-              <w:rFonts w:ascii="Verdana" w:hAnsi="Verdana"/>
-              <w:sz w:val="14"/>
-              <w:szCs w:val="14"/>
-              <w:lang w:val="es-ES"/>
-            </w:rPr>
-            <w:t>Provider</w:t>
-          </w:r>
-          <w:proofErr w:type="spellEnd"/>
-          <w:r>
-            <w:rPr>
-              <w:rFonts w:ascii="Verdana" w:hAnsi="Verdana"/>
-              <w:sz w:val="14"/>
-              <w:szCs w:val="14"/>
-              <w:lang w:val="es-ES"/>
-            </w:rPr>
-            <w:t xml:space="preserve"> es una</w:t>
-          </w:r>
-          <w:r>
-            <w:rPr>
-              <w:rFonts w:ascii="Verdana" w:hAnsi="Verdana"/>
-              <w:sz w:val="14"/>
-              <w:szCs w:val="14"/>
-              <w:lang w:val="es-ES"/>
-            </w:rPr>
-            <w:t xml:space="preserve"> marca registrada del Project Management </w:t>
-          </w:r>
-          <w:proofErr w:type="spellStart"/>
-          <w:r>
-            <w:rPr>
-              <w:rFonts w:ascii="Verdana" w:hAnsi="Verdana"/>
-              <w:sz w:val="14"/>
-              <w:szCs w:val="14"/>
-              <w:lang w:val="es-ES"/>
-            </w:rPr>
-            <w:t>Institute</w:t>
-          </w:r>
-          <w:proofErr w:type="spellEnd"/>
-          <w:r>
-            <w:rPr>
-              <w:rFonts w:ascii="Verdana" w:hAnsi="Verdana"/>
-              <w:sz w:val="14"/>
-              <w:szCs w:val="14"/>
-              <w:lang w:val="es-ES"/>
-            </w:rPr>
-            <w:t>, Inc.</w:t>
-          </w:r>
-        </w:p>
-        <w:p>
-          <w:pPr>
-            <w:pStyle w:val="Piedepgina"/>
-            <w:tabs>
-              <w:tab w:val="left" w:pos="993"/>
-            </w:tabs>
-            <w:jc w:val="center"/>
-            <w:rPr>
-              <w:rFonts w:ascii="Verdana" w:hAnsi="Verdana"/>
               <w:sz w:val="16"/>
               <w:szCs w:val="16"/>
               <w:lang w:val="pt-BR"/>
             </w:rPr>
           </w:pPr>
-          <w:proofErr w:type="spellStart"/>
-          <w:r>
-            <w:rPr>
-              <w:rFonts w:ascii="Verdana" w:hAnsi="Verdana"/>
-              <w:sz w:val="14"/>
-              <w:szCs w:val="16"/>
-              <w:lang w:val="es-ES"/>
-            </w:rPr>
-            <w:t>Dharma</w:t>
-          </w:r>
-          <w:proofErr w:type="spellEnd"/>
-          <w:r>
-            <w:rPr>
-              <w:rFonts w:ascii="Verdana" w:hAnsi="Verdana"/>
-              <w:sz w:val="14"/>
-              <w:szCs w:val="16"/>
-              <w:lang w:val="es-ES"/>
-            </w:rPr>
-            <w:t xml:space="preserve"> </w:t>
-          </w:r>
-          <w:proofErr w:type="spellStart"/>
-          <w:r>
-            <w:rPr>
-              <w:rFonts w:ascii="Verdana" w:hAnsi="Verdana"/>
-              <w:sz w:val="14"/>
-              <w:szCs w:val="16"/>
-              <w:lang w:val="es-ES"/>
-            </w:rPr>
-            <w:t>Consulting</w:t>
-          </w:r>
-          <w:proofErr w:type="spellEnd"/>
-          <w:r>
-            <w:rPr>
-              <w:rFonts w:ascii="Verdana" w:hAnsi="Verdana"/>
-              <w:sz w:val="14"/>
-              <w:szCs w:val="16"/>
-              <w:lang w:val="es-ES"/>
-            </w:rPr>
-            <w:t xml:space="preserve"> como un </w:t>
-          </w:r>
-          <w:proofErr w:type="spellStart"/>
-          <w:r>
-            <w:rPr>
-              <w:rFonts w:ascii="Verdana" w:hAnsi="Verdana"/>
-              <w:sz w:val="14"/>
-              <w:szCs w:val="16"/>
-              <w:lang w:val="es-ES"/>
-            </w:rPr>
-            <w:t>Registered</w:t>
-          </w:r>
-          <w:proofErr w:type="spellEnd"/>
-          <w:r>
-            <w:rPr>
-              <w:rFonts w:ascii="Verdana" w:hAnsi="Verdana"/>
-              <w:sz w:val="14"/>
-              <w:szCs w:val="16"/>
-              <w:lang w:val="es-ES"/>
-            </w:rPr>
-            <w:t xml:space="preserve"> </w:t>
-          </w:r>
-          <w:proofErr w:type="spellStart"/>
-          <w:r>
-            <w:rPr>
-              <w:rFonts w:ascii="Verdana" w:hAnsi="Verdana"/>
-              <w:sz w:val="14"/>
-              <w:szCs w:val="16"/>
-              <w:lang w:val="es-ES"/>
-            </w:rPr>
-            <w:t>Education</w:t>
-          </w:r>
-          <w:proofErr w:type="spellEnd"/>
-          <w:r>
-            <w:rPr>
-              <w:rFonts w:ascii="Verdana" w:hAnsi="Verdana"/>
-              <w:sz w:val="14"/>
-              <w:szCs w:val="16"/>
-              <w:lang w:val="es-ES"/>
-            </w:rPr>
-            <w:t xml:space="preserve"> </w:t>
-          </w:r>
-          <w:proofErr w:type="spellStart"/>
-          <w:r>
-            <w:rPr>
-              <w:rFonts w:ascii="Verdana" w:hAnsi="Verdana"/>
-              <w:sz w:val="14"/>
-              <w:szCs w:val="16"/>
-              <w:lang w:val="es-ES"/>
-            </w:rPr>
-            <w:t>Provider</w:t>
-          </w:r>
-          <w:proofErr w:type="spellEnd"/>
-          <w:r>
-            <w:rPr>
-              <w:rFonts w:ascii="Verdana" w:hAnsi="Verdana"/>
-              <w:sz w:val="14"/>
-              <w:szCs w:val="16"/>
-              <w:lang w:val="es-ES"/>
-            </w:rPr>
-            <w:t xml:space="preserve"> (R.E.P.) ha sido revisada y aprobada por el Project Management </w:t>
-          </w:r>
-          <w:proofErr w:type="spellStart"/>
-          <w:r>
-            <w:rPr>
-              <w:rFonts w:ascii="Verdana" w:hAnsi="Verdana"/>
-              <w:sz w:val="14"/>
-              <w:szCs w:val="16"/>
-              <w:lang w:val="es-ES"/>
-            </w:rPr>
-            <w:t>Institute</w:t>
-          </w:r>
-          <w:proofErr w:type="spellEnd"/>
-          <w:r>
-            <w:rPr>
-              <w:rFonts w:ascii="Verdana" w:hAnsi="Verdana"/>
-              <w:sz w:val="14"/>
-              <w:szCs w:val="16"/>
-              <w:lang w:val="es-ES"/>
-            </w:rPr>
-            <w:t xml:space="preserve"> (PMI) para otorgar unidades de desarrollo profesional (</w:t>
-          </w:r>
-          <w:proofErr w:type="spellStart"/>
-          <w:r>
-            <w:rPr>
-              <w:rFonts w:ascii="Verdana" w:hAnsi="Verdana"/>
-              <w:sz w:val="14"/>
-              <w:szCs w:val="16"/>
-              <w:lang w:val="es-ES"/>
-            </w:rPr>
-            <w:t>PDUs</w:t>
-          </w:r>
-          <w:proofErr w:type="spellEnd"/>
-          <w:r>
-            <w:rPr>
-              <w:rFonts w:ascii="Verdana" w:hAnsi="Verdana"/>
-              <w:sz w:val="14"/>
-              <w:szCs w:val="16"/>
-              <w:lang w:val="es-ES"/>
-            </w:rPr>
-            <w:t xml:space="preserve">) por sus cursos. </w:t>
-          </w:r>
-          <w:proofErr w:type="spellStart"/>
-          <w:r>
-            <w:rPr>
-              <w:rFonts w:ascii="Verdana" w:hAnsi="Verdana"/>
-              <w:sz w:val="14"/>
-              <w:szCs w:val="16"/>
-              <w:lang w:val="es-ES"/>
-            </w:rPr>
-            <w:t>Dharma</w:t>
-          </w:r>
-          <w:proofErr w:type="spellEnd"/>
-          <w:r>
-            <w:rPr>
-              <w:rFonts w:ascii="Verdana" w:hAnsi="Verdana"/>
-              <w:sz w:val="14"/>
-              <w:szCs w:val="16"/>
-              <w:lang w:val="es-ES"/>
-            </w:rPr>
-            <w:t xml:space="preserve"> </w:t>
-          </w:r>
-          <w:proofErr w:type="spellStart"/>
-          <w:r>
-            <w:rPr>
-              <w:rFonts w:ascii="Verdana" w:hAnsi="Verdana"/>
-              <w:sz w:val="14"/>
-              <w:szCs w:val="16"/>
-              <w:lang w:val="es-ES"/>
-            </w:rPr>
-            <w:t>Consulting</w:t>
-          </w:r>
-          <w:proofErr w:type="spellEnd"/>
-          <w:r>
-            <w:rPr>
-              <w:rFonts w:ascii="Verdana" w:hAnsi="Verdana"/>
-              <w:sz w:val="14"/>
-              <w:szCs w:val="16"/>
-              <w:lang w:val="es-ES"/>
-            </w:rPr>
-            <w:t xml:space="preserve"> ha aceptado regirse por los criterios establecidos de aseguramiento de calidad del PMI.</w:t>
-          </w:r>
         </w:p>
       </w:tc>
     </w:tr>
@@ -3009,7 +3097,7 @@
 </file>
 
 <file path=word/footnotes.xml><?xml version="1.0" encoding="utf-8"?>
-<w:footnotes xmlns:wpc="http://schemas.microsoft.com/office/word/2010/wordprocessingCanvas" xmlns:cx="http://schemas.microsoft.com/office/drawing/2014/chartex" xmlns:mc="http://schemas.openxmlformats.org/markup-compatibility/2006" xmlns:o="urn:schemas-microsoft-com:office:office" xmlns:r="http://schemas.openxmlformats.org/officeDocument/2006/relationships" xmlns:m="http://schemas.openxmlformats.org/officeDocument/2006/math" xmlns:v="urn:schemas-microsoft-com:vml" xmlns:wp14="http://schemas.microsoft.com/office/word/2010/wordprocessingDrawing" xmlns:wp="http://schemas.openxmlformats.org/drawingml/2006/wordprocessingDrawing" xmlns:w10="urn:schemas-microsoft-com:office:word" xmlns:w="http://schemas.openxmlformats.org/wordprocessingml/2006/main" xmlns:w14="http://schemas.microsoft.com/office/word/2010/wordml" xmlns:w15="http://schemas.microsoft.com/office/word/2012/wordml" xmlns:w16se="http://schemas.microsoft.com/office/word/2015/wordml/symex" xmlns:wpg="http://schemas.microsoft.com/office/word/2010/wordprocessingGroup" xmlns:wpi="http://schemas.microsoft.com/office/word/2010/wordprocessingInk" xmlns:wne="http://schemas.microsoft.com/office/word/2006/wordml" xmlns:wps="http://schemas.microsoft.com/office/word/2010/wordprocessingShape" mc:Ignorable="w14 w15 w16se wp14">
+<w:footnotes xmlns:wpc="http://schemas.microsoft.com/office/word/2010/wordprocessingCanvas" xmlns:cx="http://schemas.microsoft.com/office/drawing/2014/chartex" xmlns:cx1="http://schemas.microsoft.com/office/drawing/2015/9/8/chartex" xmlns:mc="http://schemas.openxmlformats.org/markup-compatibility/2006" xmlns:o="urn:schemas-microsoft-com:office:office" xmlns:r="http://schemas.openxmlformats.org/officeDocument/2006/relationships" xmlns:m="http://schemas.openxmlformats.org/officeDocument/2006/math" xmlns:v="urn:schemas-microsoft-com:vml" xmlns:wp14="http://schemas.microsoft.com/office/word/2010/wordprocessingDrawing" xmlns:wp="http://schemas.openxmlformats.org/drawingml/2006/wordprocessingDrawing" xmlns:w10="urn:schemas-microsoft-com:office:word" xmlns:w="http://schemas.openxmlformats.org/wordprocessingml/2006/main" xmlns:w14="http://schemas.microsoft.com/office/word/2010/wordml" xmlns:w15="http://schemas.microsoft.com/office/word/2012/wordml" xmlns:w16se="http://schemas.microsoft.com/office/word/2015/wordml/symex" xmlns:wpg="http://schemas.microsoft.com/office/word/2010/wordprocessingGroup" xmlns:wpi="http://schemas.microsoft.com/office/word/2010/wordprocessingInk" xmlns:wne="http://schemas.microsoft.com/office/word/2006/wordml" xmlns:wps="http://schemas.microsoft.com/office/word/2010/wordprocessingShape" mc:Ignorable="w14 w15 w16se wp14">
   <w:footnote w:type="separator" w:id="-1">
     <w:p>
       <w:pPr>
@@ -3034,7 +3122,7 @@
 </file>
 
 <file path=word/header1.xml><?xml version="1.0" encoding="utf-8"?>
-<w:hdr xmlns:wpc="http://schemas.microsoft.com/office/word/2010/wordprocessingCanvas" xmlns:cx="http://schemas.microsoft.com/office/drawing/2014/chartex" xmlns:mc="http://schemas.openxmlformats.org/markup-compatibility/2006" xmlns:o="urn:schemas-microsoft-com:office:office" xmlns:r="http://schemas.openxmlformats.org/officeDocument/2006/relationships" xmlns:m="http://schemas.openxmlformats.org/officeDocument/2006/math" xmlns:v="urn:schemas-microsoft-com:vml" xmlns:wp14="http://schemas.microsoft.com/office/word/2010/wordprocessingDrawing" xmlns:wp="http://schemas.openxmlformats.org/drawingml/2006/wordprocessingDrawing" xmlns:w10="urn:schemas-microsoft-com:office:word" xmlns:w="http://schemas.openxmlformats.org/wordprocessingml/2006/main" xmlns:w14="http://schemas.microsoft.com/office/word/2010/wordml" xmlns:w15="http://schemas.microsoft.com/office/word/2012/wordml" xmlns:w16se="http://schemas.microsoft.com/office/word/2015/wordml/symex" xmlns:wpg="http://schemas.microsoft.com/office/word/2010/wordprocessingGroup" xmlns:wpi="http://schemas.microsoft.com/office/word/2010/wordprocessingInk" xmlns:wne="http://schemas.microsoft.com/office/word/2006/wordml" xmlns:wps="http://schemas.microsoft.com/office/word/2010/wordprocessingShape" mc:Ignorable="w14 w15 w16se wp14">
+<w:hdr xmlns:wpc="http://schemas.microsoft.com/office/word/2010/wordprocessingCanvas" xmlns:cx="http://schemas.microsoft.com/office/drawing/2014/chartex" xmlns:cx1="http://schemas.microsoft.com/office/drawing/2015/9/8/chartex" xmlns:mc="http://schemas.openxmlformats.org/markup-compatibility/2006" xmlns:o="urn:schemas-microsoft-com:office:office" xmlns:r="http://schemas.openxmlformats.org/officeDocument/2006/relationships" xmlns:m="http://schemas.openxmlformats.org/officeDocument/2006/math" xmlns:v="urn:schemas-microsoft-com:vml" xmlns:wp14="http://schemas.microsoft.com/office/word/2010/wordprocessingDrawing" xmlns:wp="http://schemas.openxmlformats.org/drawingml/2006/wordprocessingDrawing" xmlns:w10="urn:schemas-microsoft-com:office:word" xmlns:w="http://schemas.openxmlformats.org/wordprocessingml/2006/main" xmlns:w14="http://schemas.microsoft.com/office/word/2010/wordml" xmlns:w15="http://schemas.microsoft.com/office/word/2012/wordml" xmlns:w16se="http://schemas.microsoft.com/office/word/2015/wordml/symex" xmlns:wpg="http://schemas.microsoft.com/office/word/2010/wordprocessingGroup" xmlns:wpi="http://schemas.microsoft.com/office/word/2010/wordprocessingInk" xmlns:wne="http://schemas.microsoft.com/office/word/2006/wordml" xmlns:wps="http://schemas.microsoft.com/office/word/2010/wordprocessingShape" mc:Ignorable="w14 w15 w16se wp14">
   <w:p>
     <w:pPr>
       <w:pStyle w:val="Encabezado"/>
@@ -3068,7 +3156,7 @@
           <v:path o:extrusionok="f" gradientshapeok="t" o:connecttype="rect"/>
           <o:lock v:ext="edit" aspectratio="t"/>
         </v:shapetype>
-        <v:shape id="WordPictureWatermark90117797" o:spid="_x0000_s4098" type="#_x0000_t75" style="position:absolute;margin-left:0;margin-top:0;width:671.45pt;height:117.55pt;z-index:-251657216;mso-position-horizontal:center;mso-position-horizontal-relative:margin;mso-position-vertical:center;mso-position-vertical-relative:margin" o:allowincell="f">
+        <v:shape id="WordPictureWatermark90117797" o:spid="_x0000_s2050" type="#_x0000_t75" style="position:absolute;margin-left:0;margin-top:0;width:671.45pt;height:117.55pt;z-index:-251657216;mso-position-horizontal:center;mso-position-horizontal-relative:margin;mso-position-vertical:center;mso-position-vertical-relative:margin" o:allowincell="f">
           <v:imagedata r:id="rId1" o:title="Marca Agua" gain="19661f" blacklevel="22938f"/>
           <w10:wrap anchorx="margin" anchory="margin"/>
         </v:shape>
@@ -3103,7 +3191,7 @@
 </file>
 
 <file path=word/header2.xml><?xml version="1.0" encoding="utf-8"?>
-<w:hdr xmlns:wpc="http://schemas.microsoft.com/office/word/2010/wordprocessingCanvas" xmlns:cx="http://schemas.microsoft.com/office/drawing/2014/chartex" xmlns:mc="http://schemas.openxmlformats.org/markup-compatibility/2006" xmlns:o="urn:schemas-microsoft-com:office:office" xmlns:r="http://schemas.openxmlformats.org/officeDocument/2006/relationships" xmlns:m="http://schemas.openxmlformats.org/officeDocument/2006/math" xmlns:v="urn:schemas-microsoft-com:vml" xmlns:wp14="http://schemas.microsoft.com/office/word/2010/wordprocessingDrawing" xmlns:wp="http://schemas.openxmlformats.org/drawingml/2006/wordprocessingDrawing" xmlns:w10="urn:schemas-microsoft-com:office:word" xmlns:w="http://schemas.openxmlformats.org/wordprocessingml/2006/main" xmlns:w14="http://schemas.microsoft.com/office/word/2010/wordml" xmlns:w15="http://schemas.microsoft.com/office/word/2012/wordml" xmlns:w16se="http://schemas.microsoft.com/office/word/2015/wordml/symex" xmlns:wpg="http://schemas.microsoft.com/office/word/2010/wordprocessingGroup" xmlns:wpi="http://schemas.microsoft.com/office/word/2010/wordprocessingInk" xmlns:wne="http://schemas.microsoft.com/office/word/2006/wordml" xmlns:wps="http://schemas.microsoft.com/office/word/2010/wordprocessingShape" mc:Ignorable="w14 w15 w16se wp14">
+<w:hdr xmlns:wpc="http://schemas.microsoft.com/office/word/2010/wordprocessingCanvas" xmlns:cx="http://schemas.microsoft.com/office/drawing/2014/chartex" xmlns:cx1="http://schemas.microsoft.com/office/drawing/2015/9/8/chartex" xmlns:mc="http://schemas.openxmlformats.org/markup-compatibility/2006" xmlns:o="urn:schemas-microsoft-com:office:office" xmlns:r="http://schemas.openxmlformats.org/officeDocument/2006/relationships" xmlns:m="http://schemas.openxmlformats.org/officeDocument/2006/math" xmlns:v="urn:schemas-microsoft-com:vml" xmlns:wp14="http://schemas.microsoft.com/office/word/2010/wordprocessingDrawing" xmlns:wp="http://schemas.openxmlformats.org/drawingml/2006/wordprocessingDrawing" xmlns:w10="urn:schemas-microsoft-com:office:word" xmlns:w="http://schemas.openxmlformats.org/wordprocessingml/2006/main" xmlns:w14="http://schemas.microsoft.com/office/word/2010/wordml" xmlns:w15="http://schemas.microsoft.com/office/word/2012/wordml" xmlns:w16se="http://schemas.microsoft.com/office/word/2015/wordml/symex" xmlns:wpg="http://schemas.microsoft.com/office/word/2010/wordprocessingGroup" xmlns:wpi="http://schemas.microsoft.com/office/word/2010/wordprocessingInk" xmlns:wne="http://schemas.microsoft.com/office/word/2006/wordml" xmlns:wps="http://schemas.microsoft.com/office/word/2010/wordprocessingShape" mc:Ignorable="w14 w15 w16se wp14">
   <w:tbl>
     <w:tblPr>
       <w:tblW w:w="13433" w:type="dxa"/>
@@ -3143,60 +3231,6 @@
               <w:lang w:val="es-ES" w:eastAsia="en-US"/>
             </w:rPr>
           </w:pPr>
-          <w:r>
-            <w:rPr>
-              <w:noProof/>
-              <w:lang w:val="es-PE" w:eastAsia="es-PE"/>
-            </w:rPr>
-            <w:drawing>
-              <wp:inline distT="0" distB="0" distL="0" distR="0">
-                <wp:extent cx="1924050" cy="438150"/>
-                <wp:effectExtent l="0" t="0" r="0" b="0"/>
-                <wp:docPr id="11" name="Imagen 6" descr="CA 1"/>
-                <wp:cNvGraphicFramePr>
-                  <a:graphicFrameLocks xmlns:a="http://schemas.openxmlformats.org/drawingml/2006/main" noChangeAspect="1"/>
-                </wp:cNvGraphicFramePr>
-                <a:graphic xmlns:a="http://schemas.openxmlformats.org/drawingml/2006/main">
-                  <a:graphicData uri="http://schemas.openxmlformats.org/drawingml/2006/picture">
-                    <pic:pic xmlns:pic="http://schemas.openxmlformats.org/drawingml/2006/picture">
-                      <pic:nvPicPr>
-                        <pic:cNvPr id="0" name="Imagen 6" descr="CA 1"/>
-                        <pic:cNvPicPr>
-                          <a:picLocks noChangeAspect="1" noChangeArrowheads="1"/>
-                        </pic:cNvPicPr>
-                      </pic:nvPicPr>
-                      <pic:blipFill>
-                        <a:blip r:embed="rId1">
-                          <a:extLst>
-                            <a:ext uri="{28A0092B-C50C-407E-A947-70E740481C1C}">
-                              <a14:useLocalDpi xmlns:a14="http://schemas.microsoft.com/office/drawing/2010/main" val="0"/>
-                            </a:ext>
-                          </a:extLst>
-                        </a:blip>
-                        <a:srcRect/>
-                        <a:stretch>
-                          <a:fillRect/>
-                        </a:stretch>
-                      </pic:blipFill>
-                      <pic:spPr bwMode="auto">
-                        <a:xfrm>
-                          <a:off x="0" y="0"/>
-                          <a:ext cx="1924050" cy="438150"/>
-                        </a:xfrm>
-                        <a:prstGeom prst="rect">
-                          <a:avLst/>
-                        </a:prstGeom>
-                        <a:noFill/>
-                        <a:ln>
-                          <a:noFill/>
-                        </a:ln>
-                      </pic:spPr>
-                    </pic:pic>
-                  </a:graphicData>
-                </a:graphic>
-              </wp:inline>
-            </w:drawing>
-          </w:r>
         </w:p>
       </w:tc>
       <w:tc>
@@ -3232,60 +3266,6 @@
             <w:pStyle w:val="Encabezado"/>
             <w:jc w:val="center"/>
           </w:pPr>
-          <w:r>
-            <w:rPr>
-              <w:noProof/>
-              <w:lang w:val="es-PE" w:eastAsia="es-PE"/>
-            </w:rPr>
-            <w:drawing>
-              <wp:inline distT="0" distB="0" distL="0" distR="0">
-                <wp:extent cx="933450" cy="409575"/>
-                <wp:effectExtent l="0" t="0" r="0" b="9525"/>
-                <wp:docPr id="10" name="Imagen 5" descr="SCRUMstudy-Partner-Logo"/>
-                <wp:cNvGraphicFramePr>
-                  <a:graphicFrameLocks xmlns:a="http://schemas.openxmlformats.org/drawingml/2006/main" noChangeAspect="1"/>
-                </wp:cNvGraphicFramePr>
-                <a:graphic xmlns:a="http://schemas.openxmlformats.org/drawingml/2006/main">
-                  <a:graphicData uri="http://schemas.openxmlformats.org/drawingml/2006/picture">
-                    <pic:pic xmlns:pic="http://schemas.openxmlformats.org/drawingml/2006/picture">
-                      <pic:nvPicPr>
-                        <pic:cNvPr id="0" name="Imagen 5" descr="SCRUMstudy-Partner-Logo"/>
-                        <pic:cNvPicPr>
-                          <a:picLocks noChangeAspect="1" noChangeArrowheads="1"/>
-                        </pic:cNvPicPr>
-                      </pic:nvPicPr>
-                      <pic:blipFill>
-                        <a:blip r:embed="rId2">
-                          <a:extLst>
-                            <a:ext uri="{28A0092B-C50C-407E-A947-70E740481C1C}">
-                              <a14:useLocalDpi xmlns:a14="http://schemas.microsoft.com/office/drawing/2010/main" val="0"/>
-                            </a:ext>
-                          </a:extLst>
-                        </a:blip>
-                        <a:srcRect/>
-                        <a:stretch>
-                          <a:fillRect/>
-                        </a:stretch>
-                      </pic:blipFill>
-                      <pic:spPr bwMode="auto">
-                        <a:xfrm>
-                          <a:off x="0" y="0"/>
-                          <a:ext cx="933450" cy="409575"/>
-                        </a:xfrm>
-                        <a:prstGeom prst="rect">
-                          <a:avLst/>
-                        </a:prstGeom>
-                        <a:noFill/>
-                        <a:ln>
-                          <a:noFill/>
-                        </a:ln>
-                      </pic:spPr>
-                    </pic:pic>
-                  </a:graphicData>
-                </a:graphic>
-              </wp:inline>
-            </w:drawing>
-          </w:r>
         </w:p>
       </w:tc>
       <w:tc>
@@ -3304,60 +3284,6 @@
             <w:pStyle w:val="Encabezado"/>
             <w:jc w:val="right"/>
           </w:pPr>
-          <w:r>
-            <w:rPr>
-              <w:noProof/>
-              <w:lang w:val="es-PE" w:eastAsia="es-PE"/>
-            </w:rPr>
-            <w:drawing>
-              <wp:inline distT="0" distB="0" distL="0" distR="0">
-                <wp:extent cx="866775" cy="409575"/>
-                <wp:effectExtent l="0" t="0" r="9525" b="9525"/>
-                <wp:docPr id="9" name="Imagen 4" descr="REPsmall"/>
-                <wp:cNvGraphicFramePr>
-                  <a:graphicFrameLocks xmlns:a="http://schemas.openxmlformats.org/drawingml/2006/main" noChangeAspect="1"/>
-                </wp:cNvGraphicFramePr>
-                <a:graphic xmlns:a="http://schemas.openxmlformats.org/drawingml/2006/main">
-                  <a:graphicData uri="http://schemas.openxmlformats.org/drawingml/2006/picture">
-                    <pic:pic xmlns:pic="http://schemas.openxmlformats.org/drawingml/2006/picture">
-                      <pic:nvPicPr>
-                        <pic:cNvPr id="0" name="Imagen 4" descr="REPsmall"/>
-                        <pic:cNvPicPr>
-                          <a:picLocks noChangeAspect="1" noChangeArrowheads="1"/>
-                        </pic:cNvPicPr>
-                      </pic:nvPicPr>
-                      <pic:blipFill>
-                        <a:blip r:embed="rId3">
-                          <a:extLst>
-                            <a:ext uri="{28A0092B-C50C-407E-A947-70E740481C1C}">
-                              <a14:useLocalDpi xmlns:a14="http://schemas.microsoft.com/office/drawing/2010/main" val="0"/>
-                            </a:ext>
-                          </a:extLst>
-                        </a:blip>
-                        <a:srcRect/>
-                        <a:stretch>
-                          <a:fillRect/>
-                        </a:stretch>
-                      </pic:blipFill>
-                      <pic:spPr bwMode="auto">
-                        <a:xfrm>
-                          <a:off x="0" y="0"/>
-                          <a:ext cx="866775" cy="409575"/>
-                        </a:xfrm>
-                        <a:prstGeom prst="rect">
-                          <a:avLst/>
-                        </a:prstGeom>
-                        <a:noFill/>
-                        <a:ln>
-                          <a:noFill/>
-                        </a:ln>
-                      </pic:spPr>
-                    </pic:pic>
-                  </a:graphicData>
-                </a:graphic>
-              </wp:inline>
-            </w:drawing>
-          </w:r>
         </w:p>
       </w:tc>
     </w:tr>
@@ -3404,43 +3330,12 @@
     <w:pPr>
       <w:pStyle w:val="Encabezado"/>
     </w:pPr>
-    <w:r>
-      <w:rPr>
-        <w:noProof/>
-        <w:lang w:val="es-PE" w:eastAsia="es-PE"/>
-      </w:rPr>
-      <w:pict>
-        <v:shapetype id="_x0000_t75" coordsize="21600,21600" o:spt="75" o:preferrelative="t" path="m@4@5l@4@11@9@11@9@5xe" filled="f" stroked="f">
-          <v:stroke joinstyle="miter"/>
-          <v:formulas>
-            <v:f eqn="if lineDrawn pixelLineWidth 0"/>
-            <v:f eqn="sum @0 1 0"/>
-            <v:f eqn="sum 0 0 @1"/>
-            <v:f eqn="prod @2 1 2"/>
-            <v:f eqn="prod @3 21600 pixelWidth"/>
-            <v:f eqn="prod @3 21600 pixelHeight"/>
-            <v:f eqn="sum @0 0 1"/>
-            <v:f eqn="prod @6 1 2"/>
-            <v:f eqn="prod @7 21600 pixelWidth"/>
-            <v:f eqn="sum @8 21600 0"/>
-            <v:f eqn="prod @7 21600 pixelHeight"/>
-            <v:f eqn="sum @10 21600 0"/>
-          </v:formulas>
-          <v:path o:extrusionok="f" gradientshapeok="t" o:connecttype="rect"/>
-          <o:lock v:ext="edit" aspectratio="t"/>
-        </v:shapetype>
-        <v:shape id="WordPictureWatermark90117798" o:spid="_x0000_s4099" type="#_x0000_t75" style="position:absolute;margin-left:0;margin-top:0;width:671.45pt;height:117.55pt;z-index:-251656192;mso-position-horizontal:center;mso-position-horizontal-relative:margin;mso-position-vertical:center;mso-position-vertical-relative:margin" o:allowincell="f">
-          <v:imagedata r:id="rId4" o:title="Marca Agua" gain="19661f" blacklevel="22938f"/>
-          <w10:wrap anchorx="margin" anchory="margin"/>
-        </v:shape>
-      </w:pict>
-    </w:r>
   </w:p>
 </w:hdr>
 </file>
 
 <file path=word/header3.xml><?xml version="1.0" encoding="utf-8"?>
-<w:hdr xmlns:wpc="http://schemas.microsoft.com/office/word/2010/wordprocessingCanvas" xmlns:cx="http://schemas.microsoft.com/office/drawing/2014/chartex" xmlns:mc="http://schemas.openxmlformats.org/markup-compatibility/2006" xmlns:o="urn:schemas-microsoft-com:office:office" xmlns:r="http://schemas.openxmlformats.org/officeDocument/2006/relationships" xmlns:m="http://schemas.openxmlformats.org/officeDocument/2006/math" xmlns:v="urn:schemas-microsoft-com:vml" xmlns:wp14="http://schemas.microsoft.com/office/word/2010/wordprocessingDrawing" xmlns:wp="http://schemas.openxmlformats.org/drawingml/2006/wordprocessingDrawing" xmlns:w10="urn:schemas-microsoft-com:office:word" xmlns:w="http://schemas.openxmlformats.org/wordprocessingml/2006/main" xmlns:w14="http://schemas.microsoft.com/office/word/2010/wordml" xmlns:w15="http://schemas.microsoft.com/office/word/2012/wordml" xmlns:w16se="http://schemas.microsoft.com/office/word/2015/wordml/symex" xmlns:wpg="http://schemas.microsoft.com/office/word/2010/wordprocessingGroup" xmlns:wpi="http://schemas.microsoft.com/office/word/2010/wordprocessingInk" xmlns:wne="http://schemas.microsoft.com/office/word/2006/wordml" xmlns:wps="http://schemas.microsoft.com/office/word/2010/wordprocessingShape" mc:Ignorable="w14 w15 w16se wp14">
+<w:hdr xmlns:wpc="http://schemas.microsoft.com/office/word/2010/wordprocessingCanvas" xmlns:cx="http://schemas.microsoft.com/office/drawing/2014/chartex" xmlns:cx1="http://schemas.microsoft.com/office/drawing/2015/9/8/chartex" xmlns:mc="http://schemas.openxmlformats.org/markup-compatibility/2006" xmlns:o="urn:schemas-microsoft-com:office:office" xmlns:r="http://schemas.openxmlformats.org/officeDocument/2006/relationships" xmlns:m="http://schemas.openxmlformats.org/officeDocument/2006/math" xmlns:v="urn:schemas-microsoft-com:vml" xmlns:wp14="http://schemas.microsoft.com/office/word/2010/wordprocessingDrawing" xmlns:wp="http://schemas.openxmlformats.org/drawingml/2006/wordprocessingDrawing" xmlns:w10="urn:schemas-microsoft-com:office:word" xmlns:w="http://schemas.openxmlformats.org/wordprocessingml/2006/main" xmlns:w14="http://schemas.microsoft.com/office/word/2010/wordml" xmlns:w15="http://schemas.microsoft.com/office/word/2012/wordml" xmlns:w16se="http://schemas.microsoft.com/office/word/2015/wordml/symex" xmlns:wpg="http://schemas.microsoft.com/office/word/2010/wordprocessingGroup" xmlns:wpi="http://schemas.microsoft.com/office/word/2010/wordprocessingInk" xmlns:wne="http://schemas.microsoft.com/office/word/2006/wordml" xmlns:wps="http://schemas.microsoft.com/office/word/2010/wordprocessingShape" mc:Ignorable="w14 w15 w16se wp14">
   <w:tbl>
     <w:tblPr>
       <w:tblW w:w="13433" w:type="dxa"/>
@@ -3480,60 +3375,6 @@
               <w:lang w:val="es-ES" w:eastAsia="en-US"/>
             </w:rPr>
           </w:pPr>
-          <w:r>
-            <w:rPr>
-              <w:noProof/>
-              <w:lang w:val="es-PE" w:eastAsia="es-PE"/>
-            </w:rPr>
-            <w:drawing>
-              <wp:inline distT="0" distB="0" distL="0" distR="0" wp14:anchorId="6637A736" wp14:editId="0016BF9A">
-                <wp:extent cx="1924050" cy="438150"/>
-                <wp:effectExtent l="0" t="0" r="0" b="0"/>
-                <wp:docPr id="1" name="Imagen 6" descr="CA 1"/>
-                <wp:cNvGraphicFramePr>
-                  <a:graphicFrameLocks xmlns:a="http://schemas.openxmlformats.org/drawingml/2006/main" noChangeAspect="1"/>
-                </wp:cNvGraphicFramePr>
-                <a:graphic xmlns:a="http://schemas.openxmlformats.org/drawingml/2006/main">
-                  <a:graphicData uri="http://schemas.openxmlformats.org/drawingml/2006/picture">
-                    <pic:pic xmlns:pic="http://schemas.openxmlformats.org/drawingml/2006/picture">
-                      <pic:nvPicPr>
-                        <pic:cNvPr id="0" name="Imagen 6" descr="CA 1"/>
-                        <pic:cNvPicPr>
-                          <a:picLocks noChangeAspect="1" noChangeArrowheads="1"/>
-                        </pic:cNvPicPr>
-                      </pic:nvPicPr>
-                      <pic:blipFill>
-                        <a:blip r:embed="rId1">
-                          <a:extLst>
-                            <a:ext uri="{28A0092B-C50C-407E-A947-70E740481C1C}">
-                              <a14:useLocalDpi xmlns:a14="http://schemas.microsoft.com/office/drawing/2010/main" val="0"/>
-                            </a:ext>
-                          </a:extLst>
-                        </a:blip>
-                        <a:srcRect/>
-                        <a:stretch>
-                          <a:fillRect/>
-                        </a:stretch>
-                      </pic:blipFill>
-                      <pic:spPr bwMode="auto">
-                        <a:xfrm>
-                          <a:off x="0" y="0"/>
-                          <a:ext cx="1924050" cy="438150"/>
-                        </a:xfrm>
-                        <a:prstGeom prst="rect">
-                          <a:avLst/>
-                        </a:prstGeom>
-                        <a:noFill/>
-                        <a:ln>
-                          <a:noFill/>
-                        </a:ln>
-                      </pic:spPr>
-                    </pic:pic>
-                  </a:graphicData>
-                </a:graphic>
-              </wp:inline>
-            </w:drawing>
-          </w:r>
         </w:p>
       </w:tc>
       <w:tc>
@@ -3569,60 +3410,6 @@
             <w:pStyle w:val="Encabezado"/>
             <w:jc w:val="center"/>
           </w:pPr>
-          <w:r>
-            <w:rPr>
-              <w:noProof/>
-              <w:lang w:val="es-PE" w:eastAsia="es-PE"/>
-            </w:rPr>
-            <w:drawing>
-              <wp:inline distT="0" distB="0" distL="0" distR="0" wp14:anchorId="03C12987" wp14:editId="2462C476">
-                <wp:extent cx="933450" cy="409575"/>
-                <wp:effectExtent l="0" t="0" r="0" b="9525"/>
-                <wp:docPr id="2" name="Imagen 5" descr="SCRUMstudy-Partner-Logo"/>
-                <wp:cNvGraphicFramePr>
-                  <a:graphicFrameLocks xmlns:a="http://schemas.openxmlformats.org/drawingml/2006/main" noChangeAspect="1"/>
-                </wp:cNvGraphicFramePr>
-                <a:graphic xmlns:a="http://schemas.openxmlformats.org/drawingml/2006/main">
-                  <a:graphicData uri="http://schemas.openxmlformats.org/drawingml/2006/picture">
-                    <pic:pic xmlns:pic="http://schemas.openxmlformats.org/drawingml/2006/picture">
-                      <pic:nvPicPr>
-                        <pic:cNvPr id="0" name="Imagen 5" descr="SCRUMstudy-Partner-Logo"/>
-                        <pic:cNvPicPr>
-                          <a:picLocks noChangeAspect="1" noChangeArrowheads="1"/>
-                        </pic:cNvPicPr>
-                      </pic:nvPicPr>
-                      <pic:blipFill>
-                        <a:blip r:embed="rId2">
-                          <a:extLst>
-                            <a:ext uri="{28A0092B-C50C-407E-A947-70E740481C1C}">
-                              <a14:useLocalDpi xmlns:a14="http://schemas.microsoft.com/office/drawing/2010/main" val="0"/>
-                            </a:ext>
-                          </a:extLst>
-                        </a:blip>
-                        <a:srcRect/>
-                        <a:stretch>
-                          <a:fillRect/>
-                        </a:stretch>
-                      </pic:blipFill>
-                      <pic:spPr bwMode="auto">
-                        <a:xfrm>
-                          <a:off x="0" y="0"/>
-                          <a:ext cx="933450" cy="409575"/>
-                        </a:xfrm>
-                        <a:prstGeom prst="rect">
-                          <a:avLst/>
-                        </a:prstGeom>
-                        <a:noFill/>
-                        <a:ln>
-                          <a:noFill/>
-                        </a:ln>
-                      </pic:spPr>
-                    </pic:pic>
-                  </a:graphicData>
-                </a:graphic>
-              </wp:inline>
-            </w:drawing>
-          </w:r>
         </w:p>
       </w:tc>
       <w:tc>
@@ -3641,60 +3428,6 @@
             <w:pStyle w:val="Encabezado"/>
             <w:jc w:val="right"/>
           </w:pPr>
-          <w:r>
-            <w:rPr>
-              <w:noProof/>
-              <w:lang w:val="es-PE" w:eastAsia="es-PE"/>
-            </w:rPr>
-            <w:drawing>
-              <wp:inline distT="0" distB="0" distL="0" distR="0" wp14:anchorId="7C17AEA3" wp14:editId="33938DB0">
-                <wp:extent cx="866775" cy="409575"/>
-                <wp:effectExtent l="0" t="0" r="9525" b="9525"/>
-                <wp:docPr id="3" name="Imagen 4" descr="REPsmall"/>
-                <wp:cNvGraphicFramePr>
-                  <a:graphicFrameLocks xmlns:a="http://schemas.openxmlformats.org/drawingml/2006/main" noChangeAspect="1"/>
-                </wp:cNvGraphicFramePr>
-                <a:graphic xmlns:a="http://schemas.openxmlformats.org/drawingml/2006/main">
-                  <a:graphicData uri="http://schemas.openxmlformats.org/drawingml/2006/picture">
-                    <pic:pic xmlns:pic="http://schemas.openxmlformats.org/drawingml/2006/picture">
-                      <pic:nvPicPr>
-                        <pic:cNvPr id="0" name="Imagen 4" descr="REPsmall"/>
-                        <pic:cNvPicPr>
-                          <a:picLocks noChangeAspect="1" noChangeArrowheads="1"/>
-                        </pic:cNvPicPr>
-                      </pic:nvPicPr>
-                      <pic:blipFill>
-                        <a:blip r:embed="rId3">
-                          <a:extLst>
-                            <a:ext uri="{28A0092B-C50C-407E-A947-70E740481C1C}">
-                              <a14:useLocalDpi xmlns:a14="http://schemas.microsoft.com/office/drawing/2010/main" val="0"/>
-                            </a:ext>
-                          </a:extLst>
-                        </a:blip>
-                        <a:srcRect/>
-                        <a:stretch>
-                          <a:fillRect/>
-                        </a:stretch>
-                      </pic:blipFill>
-                      <pic:spPr bwMode="auto">
-                        <a:xfrm>
-                          <a:off x="0" y="0"/>
-                          <a:ext cx="866775" cy="409575"/>
-                        </a:xfrm>
-                        <a:prstGeom prst="rect">
-                          <a:avLst/>
-                        </a:prstGeom>
-                        <a:noFill/>
-                        <a:ln>
-                          <a:noFill/>
-                        </a:ln>
-                      </pic:spPr>
-                    </pic:pic>
-                  </a:graphicData>
-                </a:graphic>
-              </wp:inline>
-            </w:drawing>
-          </w:r>
         </w:p>
       </w:tc>
     </w:tr>
@@ -3741,43 +3474,12 @@
     <w:pPr>
       <w:pStyle w:val="Encabezado"/>
     </w:pPr>
-    <w:r>
-      <w:rPr>
-        <w:noProof/>
-        <w:lang w:val="es-PE" w:eastAsia="es-PE"/>
-      </w:rPr>
-      <w:pict>
-        <v:shapetype id="_x0000_t75" coordsize="21600,21600" o:spt="75" o:preferrelative="t" path="m@4@5l@4@11@9@11@9@5xe" filled="f" stroked="f">
-          <v:stroke joinstyle="miter"/>
-          <v:formulas>
-            <v:f eqn="if lineDrawn pixelLineWidth 0"/>
-            <v:f eqn="sum @0 1 0"/>
-            <v:f eqn="sum 0 0 @1"/>
-            <v:f eqn="prod @2 1 2"/>
-            <v:f eqn="prod @3 21600 pixelWidth"/>
-            <v:f eqn="prod @3 21600 pixelHeight"/>
-            <v:f eqn="sum @0 0 1"/>
-            <v:f eqn="prod @6 1 2"/>
-            <v:f eqn="prod @7 21600 pixelWidth"/>
-            <v:f eqn="sum @8 21600 0"/>
-            <v:f eqn="prod @7 21600 pixelHeight"/>
-            <v:f eqn="sum @10 21600 0"/>
-          </v:formulas>
-          <v:path o:extrusionok="f" gradientshapeok="t" o:connecttype="rect"/>
-          <o:lock v:ext="edit" aspectratio="t"/>
-        </v:shapetype>
-        <v:shape id="WordPictureWatermark90117796" o:spid="_x0000_s4097" type="#_x0000_t75" style="position:absolute;margin-left:0;margin-top:0;width:671.45pt;height:117.55pt;z-index:-251658240;mso-position-horizontal:center;mso-position-horizontal-relative:margin;mso-position-vertical:center;mso-position-vertical-relative:margin" o:allowincell="f">
-          <v:imagedata r:id="rId4" o:title="Marca Agua" gain="19661f" blacklevel="22938f"/>
-          <w10:wrap anchorx="margin" anchory="margin"/>
-        </v:shape>
-      </w:pict>
-    </w:r>
   </w:p>
 </w:hdr>
 </file>
 
 <file path=word/numbering.xml><?xml version="1.0" encoding="utf-8"?>
-<w:numbering xmlns:wpc="http://schemas.microsoft.com/office/word/2010/wordprocessingCanvas" xmlns:cx="http://schemas.microsoft.com/office/drawing/2014/chartex" xmlns:mc="http://schemas.openxmlformats.org/markup-compatibility/2006" xmlns:o="urn:schemas-microsoft-com:office:office" xmlns:r="http://schemas.openxmlformats.org/officeDocument/2006/relationships" xmlns:m="http://schemas.openxmlformats.org/officeDocument/2006/math" xmlns:v="urn:schemas-microsoft-com:vml" xmlns:wp14="http://schemas.microsoft.com/office/word/2010/wordprocessingDrawing" xmlns:wp="http://schemas.openxmlformats.org/drawingml/2006/wordprocessingDrawing" xmlns:w10="urn:schemas-microsoft-com:office:word" xmlns:w="http://schemas.openxmlformats.org/wordprocessingml/2006/main" xmlns:w14="http://schemas.microsoft.com/office/word/2010/wordml" xmlns:w15="http://schemas.microsoft.com/office/word/2012/wordml" xmlns:w16se="http://schemas.microsoft.com/office/word/2015/wordml/symex" xmlns:wpg="http://schemas.microsoft.com/office/word/2010/wordprocessingGroup" xmlns:wpi="http://schemas.microsoft.com/office/word/2010/wordprocessingInk" xmlns:wne="http://schemas.microsoft.com/office/word/2006/wordml" xmlns:wps="http://schemas.microsoft.com/office/word/2010/wordprocessingShape" mc:Ignorable="w14 w15 w16se wp14">
+<w:numbering xmlns:wpc="http://schemas.microsoft.com/office/word/2010/wordprocessingCanvas" xmlns:cx="http://schemas.microsoft.com/office/drawing/2014/chartex" xmlns:cx1="http://schemas.microsoft.com/office/drawing/2015/9/8/chartex" xmlns:mc="http://schemas.openxmlformats.org/markup-compatibility/2006" xmlns:o="urn:schemas-microsoft-com:office:office" xmlns:r="http://schemas.openxmlformats.org/officeDocument/2006/relationships" xmlns:m="http://schemas.openxmlformats.org/officeDocument/2006/math" xmlns:v="urn:schemas-microsoft-com:vml" xmlns:wp14="http://schemas.microsoft.com/office/word/2010/wordprocessingDrawing" xmlns:wp="http://schemas.openxmlformats.org/drawingml/2006/wordprocessingDrawing" xmlns:w10="urn:schemas-microsoft-com:office:word" xmlns:w="http://schemas.openxmlformats.org/wordprocessingml/2006/main" xmlns:w14="http://schemas.microsoft.com/office/word/2010/wordml" xmlns:w15="http://schemas.microsoft.com/office/word/2012/wordml" xmlns:w16se="http://schemas.microsoft.com/office/word/2015/wordml/symex" xmlns:wpg="http://schemas.microsoft.com/office/word/2010/wordprocessingGroup" xmlns:wpi="http://schemas.microsoft.com/office/word/2010/wordprocessingInk" xmlns:wne="http://schemas.microsoft.com/office/word/2006/wordml" xmlns:wps="http://schemas.microsoft.com/office/word/2010/wordprocessingShape" mc:Ignorable="w14 w15 w16se wp14">
   <w:abstractNum w:abstractNumId="0" w15:restartNumberingAfterBreak="0">
     <w:nsid w:val="0B66709E"/>
     <w:multiLevelType w:val="singleLevel"/>
@@ -4092,6 +3794,95 @@
     </w:lvl>
   </w:abstractNum>
   <w:abstractNum w:abstractNumId="5" w15:restartNumberingAfterBreak="0">
+    <w:nsid w:val="31AE252E"/>
+    <w:multiLevelType w:val="hybridMultilevel"/>
+    <w:tmpl w:val="6832CC44"/>
+    <w:lvl w:ilvl="0" w:tplc="580A000F">
+      <w:start w:val="1"/>
+      <w:numFmt w:val="decimal"/>
+      <w:lvlText w:val="%1."/>
+      <w:lvlJc w:val="left"/>
+      <w:pPr>
+        <w:ind w:left="720" w:hanging="360"/>
+      </w:pPr>
+      <w:rPr>
+        <w:rFonts w:hint="default"/>
+      </w:rPr>
+    </w:lvl>
+    <w:lvl w:ilvl="1" w:tplc="580A0019" w:tentative="1">
+      <w:start w:val="1"/>
+      <w:numFmt w:val="lowerLetter"/>
+      <w:lvlText w:val="%2."/>
+      <w:lvlJc w:val="left"/>
+      <w:pPr>
+        <w:ind w:left="1440" w:hanging="360"/>
+      </w:pPr>
+    </w:lvl>
+    <w:lvl w:ilvl="2" w:tplc="580A001B" w:tentative="1">
+      <w:start w:val="1"/>
+      <w:numFmt w:val="lowerRoman"/>
+      <w:lvlText w:val="%3."/>
+      <w:lvlJc w:val="right"/>
+      <w:pPr>
+        <w:ind w:left="2160" w:hanging="180"/>
+      </w:pPr>
+    </w:lvl>
+    <w:lvl w:ilvl="3" w:tplc="580A000F" w:tentative="1">
+      <w:start w:val="1"/>
+      <w:numFmt w:val="decimal"/>
+      <w:lvlText w:val="%4."/>
+      <w:lvlJc w:val="left"/>
+      <w:pPr>
+        <w:ind w:left="2880" w:hanging="360"/>
+      </w:pPr>
+    </w:lvl>
+    <w:lvl w:ilvl="4" w:tplc="580A0019" w:tentative="1">
+      <w:start w:val="1"/>
+      <w:numFmt w:val="lowerLetter"/>
+      <w:lvlText w:val="%5."/>
+      <w:lvlJc w:val="left"/>
+      <w:pPr>
+        <w:ind w:left="3600" w:hanging="360"/>
+      </w:pPr>
+    </w:lvl>
+    <w:lvl w:ilvl="5" w:tplc="580A001B" w:tentative="1">
+      <w:start w:val="1"/>
+      <w:numFmt w:val="lowerRoman"/>
+      <w:lvlText w:val="%6."/>
+      <w:lvlJc w:val="right"/>
+      <w:pPr>
+        <w:ind w:left="4320" w:hanging="180"/>
+      </w:pPr>
+    </w:lvl>
+    <w:lvl w:ilvl="6" w:tplc="580A000F" w:tentative="1">
+      <w:start w:val="1"/>
+      <w:numFmt w:val="decimal"/>
+      <w:lvlText w:val="%7."/>
+      <w:lvlJc w:val="left"/>
+      <w:pPr>
+        <w:ind w:left="5040" w:hanging="360"/>
+      </w:pPr>
+    </w:lvl>
+    <w:lvl w:ilvl="7" w:tplc="580A0019" w:tentative="1">
+      <w:start w:val="1"/>
+      <w:numFmt w:val="lowerLetter"/>
+      <w:lvlText w:val="%8."/>
+      <w:lvlJc w:val="left"/>
+      <w:pPr>
+        <w:ind w:left="5760" w:hanging="360"/>
+      </w:pPr>
+    </w:lvl>
+    <w:lvl w:ilvl="8" w:tplc="580A001B" w:tentative="1">
+      <w:start w:val="1"/>
+      <w:numFmt w:val="lowerRoman"/>
+      <w:lvlText w:val="%9."/>
+      <w:lvlJc w:val="right"/>
+      <w:pPr>
+        <w:ind w:left="6480" w:hanging="180"/>
+      </w:pPr>
+    </w:lvl>
+  </w:abstractNum>
+  <w:abstractNum w:abstractNumId="6" w15:restartNumberingAfterBreak="0">
     <w:nsid w:val="396E61B0"/>
     <w:multiLevelType w:val="singleLevel"/>
     <w:tmpl w:val="0C0A000F"/>
@@ -4111,7 +3902,7 @@
       </w:rPr>
     </w:lvl>
   </w:abstractNum>
-  <w:abstractNum w:abstractNumId="6" w15:restartNumberingAfterBreak="0">
+  <w:abstractNum w:abstractNumId="7" w15:restartNumberingAfterBreak="0">
     <w:nsid w:val="48D143E5"/>
     <w:multiLevelType w:val="hybridMultilevel"/>
     <w:tmpl w:val="C33EA96C"/>
@@ -4246,7 +4037,96 @@
       </w:rPr>
     </w:lvl>
   </w:abstractNum>
-  <w:abstractNum w:abstractNumId="7" w15:restartNumberingAfterBreak="0">
+  <w:abstractNum w:abstractNumId="8" w15:restartNumberingAfterBreak="0">
+    <w:nsid w:val="5E5B2486"/>
+    <w:multiLevelType w:val="hybridMultilevel"/>
+    <w:tmpl w:val="4B42A724"/>
+    <w:lvl w:ilvl="0" w:tplc="580A000F">
+      <w:start w:val="1"/>
+      <w:numFmt w:val="decimal"/>
+      <w:lvlText w:val="%1."/>
+      <w:lvlJc w:val="left"/>
+      <w:pPr>
+        <w:ind w:left="720" w:hanging="360"/>
+      </w:pPr>
+      <w:rPr>
+        <w:rFonts w:hint="default"/>
+      </w:rPr>
+    </w:lvl>
+    <w:lvl w:ilvl="1" w:tplc="580A0019" w:tentative="1">
+      <w:start w:val="1"/>
+      <w:numFmt w:val="lowerLetter"/>
+      <w:lvlText w:val="%2."/>
+      <w:lvlJc w:val="left"/>
+      <w:pPr>
+        <w:ind w:left="1440" w:hanging="360"/>
+      </w:pPr>
+    </w:lvl>
+    <w:lvl w:ilvl="2" w:tplc="580A001B" w:tentative="1">
+      <w:start w:val="1"/>
+      <w:numFmt w:val="lowerRoman"/>
+      <w:lvlText w:val="%3."/>
+      <w:lvlJc w:val="right"/>
+      <w:pPr>
+        <w:ind w:left="2160" w:hanging="180"/>
+      </w:pPr>
+    </w:lvl>
+    <w:lvl w:ilvl="3" w:tplc="580A000F" w:tentative="1">
+      <w:start w:val="1"/>
+      <w:numFmt w:val="decimal"/>
+      <w:lvlText w:val="%4."/>
+      <w:lvlJc w:val="left"/>
+      <w:pPr>
+        <w:ind w:left="2880" w:hanging="360"/>
+      </w:pPr>
+    </w:lvl>
+    <w:lvl w:ilvl="4" w:tplc="580A0019" w:tentative="1">
+      <w:start w:val="1"/>
+      <w:numFmt w:val="lowerLetter"/>
+      <w:lvlText w:val="%5."/>
+      <w:lvlJc w:val="left"/>
+      <w:pPr>
+        <w:ind w:left="3600" w:hanging="360"/>
+      </w:pPr>
+    </w:lvl>
+    <w:lvl w:ilvl="5" w:tplc="580A001B" w:tentative="1">
+      <w:start w:val="1"/>
+      <w:numFmt w:val="lowerRoman"/>
+      <w:lvlText w:val="%6."/>
+      <w:lvlJc w:val="right"/>
+      <w:pPr>
+        <w:ind w:left="4320" w:hanging="180"/>
+      </w:pPr>
+    </w:lvl>
+    <w:lvl w:ilvl="6" w:tplc="580A000F" w:tentative="1">
+      <w:start w:val="1"/>
+      <w:numFmt w:val="decimal"/>
+      <w:lvlText w:val="%7."/>
+      <w:lvlJc w:val="left"/>
+      <w:pPr>
+        <w:ind w:left="5040" w:hanging="360"/>
+      </w:pPr>
+    </w:lvl>
+    <w:lvl w:ilvl="7" w:tplc="580A0019" w:tentative="1">
+      <w:start w:val="1"/>
+      <w:numFmt w:val="lowerLetter"/>
+      <w:lvlText w:val="%8."/>
+      <w:lvlJc w:val="left"/>
+      <w:pPr>
+        <w:ind w:left="5760" w:hanging="360"/>
+      </w:pPr>
+    </w:lvl>
+    <w:lvl w:ilvl="8" w:tplc="580A001B" w:tentative="1">
+      <w:start w:val="1"/>
+      <w:numFmt w:val="lowerRoman"/>
+      <w:lvlText w:val="%9."/>
+      <w:lvlJc w:val="right"/>
+      <w:pPr>
+        <w:ind w:left="6480" w:hanging="180"/>
+      </w:pPr>
+    </w:lvl>
+  </w:abstractNum>
+  <w:abstractNum w:abstractNumId="9" w15:restartNumberingAfterBreak="0">
     <w:nsid w:val="686A0450"/>
     <w:multiLevelType w:val="singleLevel"/>
     <w:tmpl w:val="0C0A000F"/>
@@ -4266,7 +4146,7 @@
       </w:rPr>
     </w:lvl>
   </w:abstractNum>
-  <w:abstractNum w:abstractNumId="8" w15:restartNumberingAfterBreak="0">
+  <w:abstractNum w:abstractNumId="10" w15:restartNumberingAfterBreak="0">
     <w:nsid w:val="6D466ACF"/>
     <w:multiLevelType w:val="singleLevel"/>
     <w:tmpl w:val="8B40BAC8"/>
@@ -4286,7 +4166,7 @@
       </w:rPr>
     </w:lvl>
   </w:abstractNum>
-  <w:abstractNum w:abstractNumId="9" w15:restartNumberingAfterBreak="0">
+  <w:abstractNum w:abstractNumId="11" w15:restartNumberingAfterBreak="0">
     <w:nsid w:val="7C9545E4"/>
     <w:multiLevelType w:val="singleLevel"/>
     <w:tmpl w:val="0C0A000F"/>
@@ -4307,16 +4187,16 @@
     <w:abstractNumId w:val="4"/>
   </w:num>
   <w:num w:numId="2">
-    <w:abstractNumId w:val="5"/>
+    <w:abstractNumId w:val="6"/>
   </w:num>
   <w:num w:numId="3">
-    <w:abstractNumId w:val="7"/>
+    <w:abstractNumId w:val="9"/>
   </w:num>
   <w:num w:numId="4">
-    <w:abstractNumId w:val="9"/>
+    <w:abstractNumId w:val="11"/>
   </w:num>
   <w:num w:numId="5">
-    <w:abstractNumId w:val="8"/>
+    <w:abstractNumId w:val="10"/>
   </w:num>
   <w:num w:numId="6">
     <w:abstractNumId w:val="1"/>
@@ -4328,10 +4208,16 @@
     <w:abstractNumId w:val="2"/>
   </w:num>
   <w:num w:numId="9">
-    <w:abstractNumId w:val="6"/>
+    <w:abstractNumId w:val="7"/>
   </w:num>
   <w:num w:numId="10">
     <w:abstractNumId w:val="3"/>
+  </w:num>
+  <w:num w:numId="11">
+    <w:abstractNumId w:val="5"/>
+  </w:num>
+  <w:num w:numId="12">
+    <w:abstractNumId w:val="8"/>
   </w:num>
 </w:numbering>
 </file>
@@ -4886,6 +4772,17 @@
       <w:lang w:val="en-US" w:eastAsia="es-ES"/>
     </w:rPr>
   </w:style>
+  <w:style w:type="paragraph" w:styleId="Prrafodelista">
+    <w:name w:val="List Paragraph"/>
+    <w:basedOn w:val="Normal"/>
+    <w:uiPriority w:val="34"/>
+    <w:qFormat/>
+    <w:rsid w:val="00425B5A"/>
+    <w:pPr>
+      <w:ind w:left="720"/>
+      <w:contextualSpacing/>
+    </w:pPr>
+  </w:style>
 </w:styles>
 </file>
 

</xml_diff>